<commit_message>
Fixin Typo line 23 BadgeNew
</commit_message>
<xml_diff>
--- a/Curso React  - Apuntes.docx
+++ b/Curso React  - Apuntes.docx
@@ -1579,6 +1579,757 @@
     </w:p>
     <w:p>
       <w:pPr>
+        <w:jc w:val="center"/>
+        <w:rPr>
+          <w:b/>
+          <w:bCs/>
+          <w:sz w:val="24"/>
+          <w:szCs w:val="24"/>
+        </w:rPr>
+      </w:pPr>
+      <w:r>
+        <w:rPr>
+          <w:b/>
+          <w:bCs/>
+          <w:sz w:val="24"/>
+          <w:szCs w:val="24"/>
+        </w:rPr>
+        <w:t>Enlazando eventos</w:t>
+      </w:r>
+    </w:p>
+    <w:p>
+      <w:pPr>
+        <w:rPr>
+          <w:sz w:val="24"/>
+          <w:szCs w:val="24"/>
+        </w:rPr>
+      </w:pPr>
+      <w:proofErr w:type="spellStart"/>
+      <w:r>
+        <w:rPr>
+          <w:sz w:val="24"/>
+          <w:szCs w:val="24"/>
+        </w:rPr>
+        <w:t>React</w:t>
+      </w:r>
+      <w:proofErr w:type="spellEnd"/>
+      <w:r>
+        <w:rPr>
+          <w:sz w:val="24"/>
+          <w:szCs w:val="24"/>
+        </w:rPr>
+        <w:t xml:space="preserve"> dispone de eventos. Cada vez que se recibe información en un input se obtiene un evento </w:t>
+      </w:r>
+      <w:proofErr w:type="spellStart"/>
+      <w:r>
+        <w:rPr>
+          <w:sz w:val="24"/>
+          <w:szCs w:val="24"/>
+        </w:rPr>
+        <w:t>onChange</w:t>
+      </w:r>
+      <w:proofErr w:type="spellEnd"/>
+      <w:r>
+        <w:rPr>
+          <w:sz w:val="24"/>
+          <w:szCs w:val="24"/>
+        </w:rPr>
+        <w:t> y se maneja con un método de la clase </w:t>
+      </w:r>
+      <w:proofErr w:type="spellStart"/>
+      <w:proofErr w:type="gramStart"/>
+      <w:r>
+        <w:rPr>
+          <w:i/>
+          <w:iCs/>
+          <w:sz w:val="24"/>
+          <w:szCs w:val="24"/>
+        </w:rPr>
+        <w:t>this.handleChange</w:t>
+      </w:r>
+      <w:proofErr w:type="spellEnd"/>
+      <w:proofErr w:type="gramEnd"/>
+    </w:p>
+    <w:p>
+      <w:pPr>
+        <w:numPr>
+          <w:ilvl w:val="0"/>
+          <w:numId w:val="7"/>
+        </w:numPr>
+        <w:rPr>
+          <w:sz w:val="24"/>
+          <w:szCs w:val="24"/>
+        </w:rPr>
+      </w:pPr>
+      <w:r>
+        <w:rPr>
+          <w:sz w:val="24"/>
+          <w:szCs w:val="24"/>
+        </w:rPr>
+        <w:t>Los elementos </w:t>
+      </w:r>
+      <w:proofErr w:type="spellStart"/>
+      <w:r>
+        <w:rPr>
+          <w:i/>
+          <w:iCs/>
+          <w:sz w:val="24"/>
+          <w:szCs w:val="24"/>
+        </w:rPr>
+        <w:t>button</w:t>
+      </w:r>
+      <w:proofErr w:type="spellEnd"/>
+      <w:r>
+        <w:rPr>
+          <w:sz w:val="24"/>
+          <w:szCs w:val="24"/>
+        </w:rPr>
+        <w:t> también tienen un evento que es </w:t>
+      </w:r>
+      <w:proofErr w:type="spellStart"/>
+      <w:r>
+        <w:rPr>
+          <w:sz w:val="24"/>
+          <w:szCs w:val="24"/>
+        </w:rPr>
+        <w:t>onClick</w:t>
+      </w:r>
+      <w:proofErr w:type="spellEnd"/>
+      <w:r>
+        <w:rPr>
+          <w:sz w:val="24"/>
+          <w:szCs w:val="24"/>
+        </w:rPr>
+        <w:t>.</w:t>
+      </w:r>
+    </w:p>
+    <w:p>
+      <w:pPr>
+        <w:numPr>
+          <w:ilvl w:val="0"/>
+          <w:numId w:val="7"/>
+        </w:numPr>
+        <w:rPr>
+          <w:sz w:val="24"/>
+          <w:szCs w:val="24"/>
+        </w:rPr>
+      </w:pPr>
+      <w:r>
+        <w:rPr>
+          <w:sz w:val="24"/>
+          <w:szCs w:val="24"/>
+        </w:rPr>
+        <w:t>Cuando hay un botón dentro de un formulario, este automáticamente será de tipo </w:t>
+      </w:r>
+      <w:proofErr w:type="spellStart"/>
+      <w:r>
+        <w:rPr>
+          <w:sz w:val="24"/>
+          <w:szCs w:val="24"/>
+        </w:rPr>
+        <w:t>submit</w:t>
+      </w:r>
+      <w:proofErr w:type="spellEnd"/>
+      <w:r>
+        <w:rPr>
+          <w:sz w:val="24"/>
+          <w:szCs w:val="24"/>
+        </w:rPr>
+        <w:t>. Si no queremos que pase así hay dos maneras de evitarlo: especificando que su valor es de tipo </w:t>
+      </w:r>
+      <w:proofErr w:type="spellStart"/>
+      <w:r>
+        <w:rPr>
+          <w:i/>
+          <w:iCs/>
+          <w:sz w:val="24"/>
+          <w:szCs w:val="24"/>
+        </w:rPr>
+        <w:t>button</w:t>
+      </w:r>
+      <w:proofErr w:type="spellEnd"/>
+      <w:r>
+        <w:rPr>
+          <w:sz w:val="24"/>
+          <w:szCs w:val="24"/>
+        </w:rPr>
+        <w:t> o manejándolo desde el formulario cuando ocurre el evento </w:t>
+      </w:r>
+      <w:proofErr w:type="spellStart"/>
+      <w:r>
+        <w:rPr>
+          <w:sz w:val="24"/>
+          <w:szCs w:val="24"/>
+        </w:rPr>
+        <w:t>onSubmit</w:t>
+      </w:r>
+      <w:proofErr w:type="spellEnd"/>
+    </w:p>
+    <w:p>
+      <w:pPr>
+        <w:rPr>
+          <w:b/>
+          <w:bCs/>
+          <w:sz w:val="24"/>
+          <w:szCs w:val="24"/>
+        </w:rPr>
+      </w:pPr>
+    </w:p>
+    <w:p>
+      <w:pPr>
+        <w:rPr>
+          <w:b/>
+          <w:bCs/>
+          <w:sz w:val="24"/>
+          <w:szCs w:val="24"/>
+        </w:rPr>
+      </w:pPr>
+      <w:r>
+        <w:rPr>
+          <w:b/>
+          <w:bCs/>
+          <w:sz w:val="24"/>
+          <w:szCs w:val="24"/>
+        </w:rPr>
+        <w:t>Aquí va mi resumen de las los formas de evitar que el comportamiento default del botón no sea enviar la información: </w:t>
+      </w:r>
+    </w:p>
+    <w:p>
+      <w:pPr>
+        <w:rPr>
+          <w:b/>
+          <w:bCs/>
+          <w:sz w:val="24"/>
+          <w:szCs w:val="24"/>
+        </w:rPr>
+      </w:pPr>
+      <w:r>
+        <w:rPr>
+          <w:b/>
+          <w:bCs/>
+          <w:sz w:val="24"/>
+          <w:szCs w:val="24"/>
+        </w:rPr>
+        <w:lastRenderedPageBreak/>
+        <mc:AlternateContent>
+          <mc:Choice Requires="wps">
+            <w:drawing>
+              <wp:inline distT="0" distB="0" distL="0" distR="0" wp14:anchorId="098FA589" wp14:editId="75366EC2">
+                <wp:extent cx="304800" cy="304800"/>
+                <wp:effectExtent l="0" t="0" r="0" b="0"/>
+                <wp:docPr id="2" name="Rectángulo 2"/>
+                <wp:cNvGraphicFramePr>
+                  <a:graphicFrameLocks xmlns:a="http://schemas.openxmlformats.org/drawingml/2006/main" noChangeAspect="1"/>
+                </wp:cNvGraphicFramePr>
+                <a:graphic xmlns:a="http://schemas.openxmlformats.org/drawingml/2006/main">
+                  <a:graphicData uri="http://schemas.microsoft.com/office/word/2010/wordprocessingShape">
+                    <wps:wsp>
+                      <wps:cNvSpPr>
+                        <a:spLocks noChangeAspect="1" noChangeArrowheads="1"/>
+                      </wps:cNvSpPr>
+                      <wps:spPr bwMode="auto">
+                        <a:xfrm>
+                          <a:off x="0" y="0"/>
+                          <a:ext cx="304800" cy="304800"/>
+                        </a:xfrm>
+                        <a:prstGeom prst="rect">
+                          <a:avLst/>
+                        </a:prstGeom>
+                        <a:noFill/>
+                        <a:ln>
+                          <a:noFill/>
+                        </a:ln>
+                        <a:extLst>
+                          <a:ext uri="{909E8E84-426E-40DD-AFC4-6F175D3DCCD1}">
+                            <a14:hiddenFill xmlns:a14="http://schemas.microsoft.com/office/drawing/2010/main">
+                              <a:solidFill>
+                                <a:srgbClr val="FFFFFF"/>
+                              </a:solidFill>
+                            </a14:hiddenFill>
+                          </a:ext>
+                          <a:ext uri="{91240B29-F687-4F45-9708-019B960494DF}">
+                            <a14:hiddenLine xmlns:a14="http://schemas.microsoft.com/office/drawing/2010/main" w="9525">
+                              <a:solidFill>
+                                <a:srgbClr val="000000"/>
+                              </a:solidFill>
+                              <a:miter lim="800000"/>
+                              <a:headEnd/>
+                              <a:tailEnd/>
+                            </a14:hiddenLine>
+                          </a:ext>
+                        </a:extLst>
+                      </wps:spPr>
+                      <wps:bodyPr rot="0" vert="horz" wrap="square" lIns="91440" tIns="45720" rIns="91440" bIns="45720" anchor="t" anchorCtr="0" upright="1">
+                        <a:noAutofit/>
+                      </wps:bodyPr>
+                    </wps:wsp>
+                  </a:graphicData>
+                </a:graphic>
+              </wp:inline>
+            </w:drawing>
+          </mc:Choice>
+          <mc:Fallback>
+            <w:pict>
+              <v:rect w14:anchorId="1EE49A8D" id="Rectángulo 2" o:spid="_x0000_s1026" style="width:24pt;height:24pt;visibility:visible;mso-wrap-style:square;mso-left-percent:-10001;mso-top-percent:-10001;mso-position-horizontal:absolute;mso-position-horizontal-relative:char;mso-position-vertical:absolute;mso-position-vertical-relative:line;mso-left-percent:-10001;mso-top-percent:-10001;v-text-anchor:top" o:gfxdata="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" filled="f" stroked="f">
+                <o:lock v:ext="edit" aspectratio="t"/>
+                <w10:anchorlock/>
+              </v:rect>
+            </w:pict>
+          </mc:Fallback>
+        </mc:AlternateContent>
+      </w:r>
+      <w:r>
+        <w:rPr>
+          <w:b/>
+          <w:bCs/>
+          <w:sz w:val="24"/>
+          <w:szCs w:val="24"/>
+        </w:rPr>
+        <mc:AlternateContent>
+          <mc:Choice Requires="wps">
+            <w:drawing>
+              <wp:inline distT="0" distB="0" distL="0" distR="0" wp14:anchorId="18E08161" wp14:editId="60F04F51">
+                <wp:extent cx="304800" cy="304800"/>
+                <wp:effectExtent l="0" t="0" r="0" b="0"/>
+                <wp:docPr id="4" name="Rectángulo 4"/>
+                <wp:cNvGraphicFramePr>
+                  <a:graphicFrameLocks xmlns:a="http://schemas.openxmlformats.org/drawingml/2006/main" noChangeAspect="1"/>
+                </wp:cNvGraphicFramePr>
+                <a:graphic xmlns:a="http://schemas.openxmlformats.org/drawingml/2006/main">
+                  <a:graphicData uri="http://schemas.microsoft.com/office/word/2010/wordprocessingShape">
+                    <wps:wsp>
+                      <wps:cNvSpPr>
+                        <a:spLocks noChangeAspect="1" noChangeArrowheads="1"/>
+                      </wps:cNvSpPr>
+                      <wps:spPr bwMode="auto">
+                        <a:xfrm>
+                          <a:off x="0" y="0"/>
+                          <a:ext cx="304800" cy="304800"/>
+                        </a:xfrm>
+                        <a:prstGeom prst="rect">
+                          <a:avLst/>
+                        </a:prstGeom>
+                        <a:noFill/>
+                        <a:ln>
+                          <a:noFill/>
+                        </a:ln>
+                        <a:extLst>
+                          <a:ext uri="{909E8E84-426E-40DD-AFC4-6F175D3DCCD1}">
+                            <a14:hiddenFill xmlns:a14="http://schemas.microsoft.com/office/drawing/2010/main">
+                              <a:solidFill>
+                                <a:srgbClr val="FFFFFF"/>
+                              </a:solidFill>
+                            </a14:hiddenFill>
+                          </a:ext>
+                          <a:ext uri="{91240B29-F687-4F45-9708-019B960494DF}">
+                            <a14:hiddenLine xmlns:a14="http://schemas.microsoft.com/office/drawing/2010/main" w="9525">
+                              <a:solidFill>
+                                <a:srgbClr val="000000"/>
+                              </a:solidFill>
+                              <a:miter lim="800000"/>
+                              <a:headEnd/>
+                              <a:tailEnd/>
+                            </a14:hiddenLine>
+                          </a:ext>
+                        </a:extLst>
+                      </wps:spPr>
+                      <wps:bodyPr rot="0" vert="horz" wrap="square" lIns="91440" tIns="45720" rIns="91440" bIns="45720" anchor="t" anchorCtr="0" upright="1">
+                        <a:noAutofit/>
+                      </wps:bodyPr>
+                    </wps:wsp>
+                  </a:graphicData>
+                </a:graphic>
+              </wp:inline>
+            </w:drawing>
+          </mc:Choice>
+          <mc:Fallback>
+            <w:pict>
+              <v:rect w14:anchorId="3767C14C" id="Rectángulo 4" o:spid="_x0000_s1026" style="width:24pt;height:24pt;visibility:visible;mso-wrap-style:square;mso-left-percent:-10001;mso-top-percent:-10001;mso-position-horizontal:absolute;mso-position-horizontal-relative:char;mso-position-vertical:absolute;mso-position-vertical-relative:line;mso-left-percent:-10001;mso-top-percent:-10001;v-text-anchor:top" o:gfxdata="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" filled="f" stroked="f">
+                <o:lock v:ext="edit" aspectratio="t"/>
+                <w10:anchorlock/>
+              </v:rect>
+            </w:pict>
+          </mc:Fallback>
+        </mc:AlternateContent>
+      </w:r>
+      <w:r>
+        <w:drawing>
+          <wp:inline distT="0" distB="0" distL="0" distR="0" wp14:anchorId="713E1D7E" wp14:editId="76FE4E33">
+            <wp:extent cx="3999230" cy="8258810"/>
+            <wp:effectExtent l="0" t="0" r="1270" b="8890"/>
+            <wp:docPr id="5" name="Imagen 5"/>
+            <wp:cNvGraphicFramePr>
+              <a:graphicFrameLocks xmlns:a="http://schemas.openxmlformats.org/drawingml/2006/main" noChangeAspect="1"/>
+            </wp:cNvGraphicFramePr>
+            <a:graphic xmlns:a="http://schemas.openxmlformats.org/drawingml/2006/main">
+              <a:graphicData uri="http://schemas.openxmlformats.org/drawingml/2006/picture">
+                <pic:pic xmlns:pic="http://schemas.openxmlformats.org/drawingml/2006/picture">
+                  <pic:nvPicPr>
+                    <pic:cNvPr id="1" name=""/>
+                    <pic:cNvPicPr/>
+                  </pic:nvPicPr>
+                  <pic:blipFill>
+                    <a:blip r:embed="rId7"/>
+                    <a:stretch>
+                      <a:fillRect/>
+                    </a:stretch>
+                  </pic:blipFill>
+                  <pic:spPr>
+                    <a:xfrm>
+                      <a:off x="0" y="0"/>
+                      <a:ext cx="3999230" cy="8258810"/>
+                    </a:xfrm>
+                    <a:prstGeom prst="rect">
+                      <a:avLst/>
+                    </a:prstGeom>
+                  </pic:spPr>
+                </pic:pic>
+              </a:graphicData>
+            </a:graphic>
+          </wp:inline>
+        </w:drawing>
+      </w:r>
+    </w:p>
+    <w:p>
+      <w:pPr>
+        <w:jc w:val="center"/>
+        <w:rPr>
+          <w:b/>
+          <w:bCs/>
+          <w:sz w:val="24"/>
+          <w:szCs w:val="24"/>
+        </w:rPr>
+      </w:pPr>
+      <w:r>
+        <w:rPr>
+          <w:b/>
+          <w:bCs/>
+          <w:sz w:val="24"/>
+          <w:szCs w:val="24"/>
+        </w:rPr>
+        <w:lastRenderedPageBreak/>
+        <w:t>Manejo de estado</w:t>
+      </w:r>
+    </w:p>
+    <w:p>
+      <w:pPr>
+        <w:rPr>
+          <w:sz w:val="24"/>
+          <w:szCs w:val="24"/>
+        </w:rPr>
+      </w:pPr>
+      <w:r>
+        <w:rPr>
+          <w:sz w:val="24"/>
+          <w:szCs w:val="24"/>
+        </w:rPr>
+        <w:t>Hasta esta clase todos los componentes han obtenido su información a través de </w:t>
+      </w:r>
+      <w:proofErr w:type="spellStart"/>
+      <w:r>
+        <w:rPr>
+          <w:i/>
+          <w:iCs/>
+          <w:sz w:val="24"/>
+          <w:szCs w:val="24"/>
+        </w:rPr>
+        <w:t>props</w:t>
+      </w:r>
+      <w:proofErr w:type="spellEnd"/>
+      <w:r>
+        <w:rPr>
+          <w:sz w:val="24"/>
+          <w:szCs w:val="24"/>
+        </w:rPr>
+        <w:t> que vienen desde afuera (otros componentes) pero hay otra manera en la que los componentes pueden producir su propia información y guardarla para ser consumida o pasada a otros componentes a través de sus </w:t>
+      </w:r>
+      <w:proofErr w:type="spellStart"/>
+      <w:r>
+        <w:rPr>
+          <w:i/>
+          <w:iCs/>
+          <w:sz w:val="24"/>
+          <w:szCs w:val="24"/>
+        </w:rPr>
+        <w:t>props</w:t>
+      </w:r>
+      <w:proofErr w:type="spellEnd"/>
+      <w:r>
+        <w:rPr>
+          <w:sz w:val="24"/>
+          <w:szCs w:val="24"/>
+        </w:rPr>
+        <w:t>. La clave está en que la información del </w:t>
+      </w:r>
+      <w:proofErr w:type="spellStart"/>
+      <w:r>
+        <w:rPr>
+          <w:sz w:val="24"/>
+          <w:szCs w:val="24"/>
+        </w:rPr>
+        <w:t>state</w:t>
+      </w:r>
+      <w:proofErr w:type="spellEnd"/>
+      <w:r>
+        <w:rPr>
+          <w:sz w:val="24"/>
+          <w:szCs w:val="24"/>
+        </w:rPr>
+        <w:t> a otros componentes pasará en una sola dirección y podrá ser consumida pero no modificada.</w:t>
+      </w:r>
+    </w:p>
+    <w:p>
+      <w:pPr>
+        <w:numPr>
+          <w:ilvl w:val="0"/>
+          <w:numId w:val="8"/>
+        </w:numPr>
+        <w:rPr>
+          <w:sz w:val="24"/>
+          <w:szCs w:val="24"/>
+        </w:rPr>
+      </w:pPr>
+      <w:r>
+        <w:rPr>
+          <w:sz w:val="24"/>
+          <w:szCs w:val="24"/>
+        </w:rPr>
+        <w:t>Para guardar la información en el estado se usa una función de la clase </w:t>
+      </w:r>
+      <w:proofErr w:type="spellStart"/>
+      <w:r>
+        <w:rPr>
+          <w:i/>
+          <w:iCs/>
+          <w:sz w:val="24"/>
+          <w:szCs w:val="24"/>
+        </w:rPr>
+        <w:t>component</w:t>
+      </w:r>
+      <w:proofErr w:type="spellEnd"/>
+      <w:r>
+        <w:rPr>
+          <w:sz w:val="24"/>
+          <w:szCs w:val="24"/>
+        </w:rPr>
+        <w:t> llamada </w:t>
+      </w:r>
+      <w:proofErr w:type="spellStart"/>
+      <w:r>
+        <w:rPr>
+          <w:sz w:val="24"/>
+          <w:szCs w:val="24"/>
+        </w:rPr>
+        <w:t>setState</w:t>
+      </w:r>
+      <w:proofErr w:type="spellEnd"/>
+      <w:r>
+        <w:rPr>
+          <w:sz w:val="24"/>
+          <w:szCs w:val="24"/>
+        </w:rPr>
+        <w:t> a la cual se le debe pasar un objeto con la información que se quiere guardar.</w:t>
+      </w:r>
+    </w:p>
+    <w:p>
+      <w:pPr>
+        <w:numPr>
+          <w:ilvl w:val="0"/>
+          <w:numId w:val="8"/>
+        </w:numPr>
+        <w:rPr>
+          <w:sz w:val="24"/>
+          <w:szCs w:val="24"/>
+        </w:rPr>
+      </w:pPr>
+      <w:r>
+        <w:rPr>
+          <w:sz w:val="24"/>
+          <w:szCs w:val="24"/>
+        </w:rPr>
+        <w:t>Aunque no se ve, la información está siendo guardada en dos sitios. Cada </w:t>
+      </w:r>
+      <w:r>
+        <w:rPr>
+          <w:i/>
+          <w:iCs/>
+          <w:sz w:val="24"/>
+          <w:szCs w:val="24"/>
+        </w:rPr>
+        <w:t>input</w:t>
+      </w:r>
+      <w:r>
+        <w:rPr>
+          <w:sz w:val="24"/>
+          <w:szCs w:val="24"/>
+        </w:rPr>
+        <w:t> guarda su propio valor y al tiempo la está guardando en </w:t>
+      </w:r>
+      <w:proofErr w:type="spellStart"/>
+      <w:r>
+        <w:rPr>
+          <w:i/>
+          <w:iCs/>
+          <w:sz w:val="24"/>
+          <w:szCs w:val="24"/>
+        </w:rPr>
+        <w:t>setState</w:t>
+      </w:r>
+      <w:proofErr w:type="spellEnd"/>
+      <w:r>
+        <w:rPr>
+          <w:sz w:val="24"/>
+          <w:szCs w:val="24"/>
+        </w:rPr>
+        <w:t>, lo cual no es ideal. Para solucionarlo hay que modificar los </w:t>
+      </w:r>
+      <w:r>
+        <w:rPr>
+          <w:i/>
+          <w:iCs/>
+          <w:sz w:val="24"/>
+          <w:szCs w:val="24"/>
+        </w:rPr>
+        <w:t>inputs</w:t>
+      </w:r>
+      <w:r>
+        <w:rPr>
+          <w:sz w:val="24"/>
+          <w:szCs w:val="24"/>
+        </w:rPr>
+        <w:t> de un estado de no controlados a controlados.</w:t>
+      </w:r>
+    </w:p>
+    <w:p>
+      <w:pPr>
+        <w:rPr>
+          <w:b/>
+          <w:bCs/>
+          <w:sz w:val="24"/>
+          <w:szCs w:val="24"/>
+        </w:rPr>
+      </w:pPr>
+    </w:p>
+    <w:p>
+      <w:pPr>
+        <w:jc w:val="center"/>
+        <w:rPr>
+          <w:b/>
+          <w:bCs/>
+          <w:sz w:val="24"/>
+          <w:szCs w:val="24"/>
+        </w:rPr>
+      </w:pPr>
+      <w:r>
+        <w:rPr>
+          <w:b/>
+          <w:bCs/>
+          <w:sz w:val="24"/>
+          <w:szCs w:val="24"/>
+        </w:rPr>
+        <w:t>Levantamiento del estado</w:t>
+      </w:r>
+    </w:p>
+    <w:p>
+      <w:pPr>
+        <w:rPr>
+          <w:sz w:val="24"/>
+          <w:szCs w:val="24"/>
+        </w:rPr>
+      </w:pPr>
+      <w:r>
+        <w:rPr>
+          <w:sz w:val="24"/>
+          <w:szCs w:val="24"/>
+        </w:rPr>
+        <w:t xml:space="preserve">Levantar el estado es una técnica de </w:t>
+      </w:r>
+      <w:proofErr w:type="spellStart"/>
+      <w:r>
+        <w:rPr>
+          <w:sz w:val="24"/>
+          <w:szCs w:val="24"/>
+        </w:rPr>
+        <w:t>React</w:t>
+      </w:r>
+      <w:proofErr w:type="spellEnd"/>
+      <w:r>
+        <w:rPr>
+          <w:sz w:val="24"/>
+          <w:szCs w:val="24"/>
+        </w:rPr>
+        <w:t xml:space="preserve"> que pone el estado en una localización donde se le pueda pasar como </w:t>
+      </w:r>
+      <w:proofErr w:type="spellStart"/>
+      <w:r>
+        <w:rPr>
+          <w:i/>
+          <w:iCs/>
+          <w:sz w:val="24"/>
+          <w:szCs w:val="24"/>
+        </w:rPr>
+        <w:t>props</w:t>
+      </w:r>
+      <w:proofErr w:type="spellEnd"/>
+      <w:r>
+        <w:rPr>
+          <w:sz w:val="24"/>
+          <w:szCs w:val="24"/>
+        </w:rPr>
+        <w:t> a los componentes. Lo ideal es poner el estado en el lugar más cercano a todos los componentes que quieren compartir esa información.</w:t>
+      </w:r>
+    </w:p>
+    <w:p>
+      <w:pPr>
+        <w:rPr>
+          <w:sz w:val="24"/>
+          <w:szCs w:val="24"/>
+        </w:rPr>
+      </w:pPr>
+      <w:r>
+        <w:rPr>
+          <w:sz w:val="24"/>
+          <w:szCs w:val="24"/>
+        </w:rPr>
+        <w:t xml:space="preserve">Algo interesante que le da el nombre a </w:t>
+      </w:r>
+      <w:proofErr w:type="spellStart"/>
+      <w:r>
+        <w:rPr>
+          <w:sz w:val="24"/>
+          <w:szCs w:val="24"/>
+        </w:rPr>
+        <w:t>React</w:t>
+      </w:r>
+      <w:proofErr w:type="spellEnd"/>
+      <w:r>
+        <w:rPr>
+          <w:sz w:val="24"/>
+          <w:szCs w:val="24"/>
+        </w:rPr>
+        <w:t xml:space="preserve"> es su parte de “reactivo” ya que cada vez que hay un cambio en el estado o en los </w:t>
+      </w:r>
+      <w:proofErr w:type="spellStart"/>
+      <w:r>
+        <w:rPr>
+          <w:i/>
+          <w:iCs/>
+          <w:sz w:val="24"/>
+          <w:szCs w:val="24"/>
+        </w:rPr>
+        <w:t>props</w:t>
+      </w:r>
+      <w:proofErr w:type="spellEnd"/>
+      <w:r>
+        <w:rPr>
+          <w:sz w:val="24"/>
+          <w:szCs w:val="24"/>
+        </w:rPr>
+        <w:t> que recibe un componente se vuelve a renderizar todo el componente y todos sus descendientes.</w:t>
+      </w:r>
+    </w:p>
+    <w:p>
+      <w:pPr>
         <w:rPr>
           <w:b/>
           <w:bCs/>
@@ -2312,6 +3063,304 @@
     <w:nsid w:val="35635B7D"/>
     <w:multiLevelType w:val="multilevel"/>
     <w:tmpl w:val="23FA915A"/>
+    <w:lvl w:ilvl="0">
+      <w:start w:val="1"/>
+      <w:numFmt w:val="bullet"/>
+      <w:lvlText w:val=""/>
+      <w:lvlJc w:val="left"/>
+      <w:pPr>
+        <w:tabs>
+          <w:tab w:val="num" w:pos="720"/>
+        </w:tabs>
+        <w:ind w:left="720" w:hanging="360"/>
+      </w:pPr>
+      <w:rPr>
+        <w:rFonts w:ascii="Symbol" w:hAnsi="Symbol" w:hint="default"/>
+        <w:sz w:val="20"/>
+      </w:rPr>
+    </w:lvl>
+    <w:lvl w:ilvl="1" w:tentative="1">
+      <w:start w:val="1"/>
+      <w:numFmt w:val="bullet"/>
+      <w:lvlText w:val="o"/>
+      <w:lvlJc w:val="left"/>
+      <w:pPr>
+        <w:tabs>
+          <w:tab w:val="num" w:pos="1440"/>
+        </w:tabs>
+        <w:ind w:left="1440" w:hanging="360"/>
+      </w:pPr>
+      <w:rPr>
+        <w:rFonts w:ascii="Courier New" w:hAnsi="Courier New" w:hint="default"/>
+        <w:sz w:val="20"/>
+      </w:rPr>
+    </w:lvl>
+    <w:lvl w:ilvl="2" w:tentative="1">
+      <w:start w:val="1"/>
+      <w:numFmt w:val="bullet"/>
+      <w:lvlText w:val=""/>
+      <w:lvlJc w:val="left"/>
+      <w:pPr>
+        <w:tabs>
+          <w:tab w:val="num" w:pos="2160"/>
+        </w:tabs>
+        <w:ind w:left="2160" w:hanging="360"/>
+      </w:pPr>
+      <w:rPr>
+        <w:rFonts w:ascii="Wingdings" w:hAnsi="Wingdings" w:hint="default"/>
+        <w:sz w:val="20"/>
+      </w:rPr>
+    </w:lvl>
+    <w:lvl w:ilvl="3" w:tentative="1">
+      <w:start w:val="1"/>
+      <w:numFmt w:val="bullet"/>
+      <w:lvlText w:val=""/>
+      <w:lvlJc w:val="left"/>
+      <w:pPr>
+        <w:tabs>
+          <w:tab w:val="num" w:pos="2880"/>
+        </w:tabs>
+        <w:ind w:left="2880" w:hanging="360"/>
+      </w:pPr>
+      <w:rPr>
+        <w:rFonts w:ascii="Wingdings" w:hAnsi="Wingdings" w:hint="default"/>
+        <w:sz w:val="20"/>
+      </w:rPr>
+    </w:lvl>
+    <w:lvl w:ilvl="4" w:tentative="1">
+      <w:start w:val="1"/>
+      <w:numFmt w:val="bullet"/>
+      <w:lvlText w:val=""/>
+      <w:lvlJc w:val="left"/>
+      <w:pPr>
+        <w:tabs>
+          <w:tab w:val="num" w:pos="3600"/>
+        </w:tabs>
+        <w:ind w:left="3600" w:hanging="360"/>
+      </w:pPr>
+      <w:rPr>
+        <w:rFonts w:ascii="Wingdings" w:hAnsi="Wingdings" w:hint="default"/>
+        <w:sz w:val="20"/>
+      </w:rPr>
+    </w:lvl>
+    <w:lvl w:ilvl="5" w:tentative="1">
+      <w:start w:val="1"/>
+      <w:numFmt w:val="bullet"/>
+      <w:lvlText w:val=""/>
+      <w:lvlJc w:val="left"/>
+      <w:pPr>
+        <w:tabs>
+          <w:tab w:val="num" w:pos="4320"/>
+        </w:tabs>
+        <w:ind w:left="4320" w:hanging="360"/>
+      </w:pPr>
+      <w:rPr>
+        <w:rFonts w:ascii="Wingdings" w:hAnsi="Wingdings" w:hint="default"/>
+        <w:sz w:val="20"/>
+      </w:rPr>
+    </w:lvl>
+    <w:lvl w:ilvl="6" w:tentative="1">
+      <w:start w:val="1"/>
+      <w:numFmt w:val="bullet"/>
+      <w:lvlText w:val=""/>
+      <w:lvlJc w:val="left"/>
+      <w:pPr>
+        <w:tabs>
+          <w:tab w:val="num" w:pos="5040"/>
+        </w:tabs>
+        <w:ind w:left="5040" w:hanging="360"/>
+      </w:pPr>
+      <w:rPr>
+        <w:rFonts w:ascii="Wingdings" w:hAnsi="Wingdings" w:hint="default"/>
+        <w:sz w:val="20"/>
+      </w:rPr>
+    </w:lvl>
+    <w:lvl w:ilvl="7" w:tentative="1">
+      <w:start w:val="1"/>
+      <w:numFmt w:val="bullet"/>
+      <w:lvlText w:val=""/>
+      <w:lvlJc w:val="left"/>
+      <w:pPr>
+        <w:tabs>
+          <w:tab w:val="num" w:pos="5760"/>
+        </w:tabs>
+        <w:ind w:left="5760" w:hanging="360"/>
+      </w:pPr>
+      <w:rPr>
+        <w:rFonts w:ascii="Wingdings" w:hAnsi="Wingdings" w:hint="default"/>
+        <w:sz w:val="20"/>
+      </w:rPr>
+    </w:lvl>
+    <w:lvl w:ilvl="8" w:tentative="1">
+      <w:start w:val="1"/>
+      <w:numFmt w:val="bullet"/>
+      <w:lvlText w:val=""/>
+      <w:lvlJc w:val="left"/>
+      <w:pPr>
+        <w:tabs>
+          <w:tab w:val="num" w:pos="6480"/>
+        </w:tabs>
+        <w:ind w:left="6480" w:hanging="360"/>
+      </w:pPr>
+      <w:rPr>
+        <w:rFonts w:ascii="Wingdings" w:hAnsi="Wingdings" w:hint="default"/>
+        <w:sz w:val="20"/>
+      </w:rPr>
+    </w:lvl>
+  </w:abstractNum>
+  <w:abstractNum w:abstractNumId="6" w15:restartNumberingAfterBreak="0">
+    <w:nsid w:val="3FDF7F6D"/>
+    <w:multiLevelType w:val="multilevel"/>
+    <w:tmpl w:val="BDE6B89A"/>
+    <w:lvl w:ilvl="0">
+      <w:start w:val="1"/>
+      <w:numFmt w:val="bullet"/>
+      <w:lvlText w:val=""/>
+      <w:lvlJc w:val="left"/>
+      <w:pPr>
+        <w:tabs>
+          <w:tab w:val="num" w:pos="720"/>
+        </w:tabs>
+        <w:ind w:left="720" w:hanging="360"/>
+      </w:pPr>
+      <w:rPr>
+        <w:rFonts w:ascii="Symbol" w:hAnsi="Symbol" w:hint="default"/>
+        <w:sz w:val="20"/>
+      </w:rPr>
+    </w:lvl>
+    <w:lvl w:ilvl="1" w:tentative="1">
+      <w:start w:val="1"/>
+      <w:numFmt w:val="bullet"/>
+      <w:lvlText w:val="o"/>
+      <w:lvlJc w:val="left"/>
+      <w:pPr>
+        <w:tabs>
+          <w:tab w:val="num" w:pos="1440"/>
+        </w:tabs>
+        <w:ind w:left="1440" w:hanging="360"/>
+      </w:pPr>
+      <w:rPr>
+        <w:rFonts w:ascii="Courier New" w:hAnsi="Courier New" w:hint="default"/>
+        <w:sz w:val="20"/>
+      </w:rPr>
+    </w:lvl>
+    <w:lvl w:ilvl="2" w:tentative="1">
+      <w:start w:val="1"/>
+      <w:numFmt w:val="bullet"/>
+      <w:lvlText w:val=""/>
+      <w:lvlJc w:val="left"/>
+      <w:pPr>
+        <w:tabs>
+          <w:tab w:val="num" w:pos="2160"/>
+        </w:tabs>
+        <w:ind w:left="2160" w:hanging="360"/>
+      </w:pPr>
+      <w:rPr>
+        <w:rFonts w:ascii="Wingdings" w:hAnsi="Wingdings" w:hint="default"/>
+        <w:sz w:val="20"/>
+      </w:rPr>
+    </w:lvl>
+    <w:lvl w:ilvl="3" w:tentative="1">
+      <w:start w:val="1"/>
+      <w:numFmt w:val="bullet"/>
+      <w:lvlText w:val=""/>
+      <w:lvlJc w:val="left"/>
+      <w:pPr>
+        <w:tabs>
+          <w:tab w:val="num" w:pos="2880"/>
+        </w:tabs>
+        <w:ind w:left="2880" w:hanging="360"/>
+      </w:pPr>
+      <w:rPr>
+        <w:rFonts w:ascii="Wingdings" w:hAnsi="Wingdings" w:hint="default"/>
+        <w:sz w:val="20"/>
+      </w:rPr>
+    </w:lvl>
+    <w:lvl w:ilvl="4" w:tentative="1">
+      <w:start w:val="1"/>
+      <w:numFmt w:val="bullet"/>
+      <w:lvlText w:val=""/>
+      <w:lvlJc w:val="left"/>
+      <w:pPr>
+        <w:tabs>
+          <w:tab w:val="num" w:pos="3600"/>
+        </w:tabs>
+        <w:ind w:left="3600" w:hanging="360"/>
+      </w:pPr>
+      <w:rPr>
+        <w:rFonts w:ascii="Wingdings" w:hAnsi="Wingdings" w:hint="default"/>
+        <w:sz w:val="20"/>
+      </w:rPr>
+    </w:lvl>
+    <w:lvl w:ilvl="5" w:tentative="1">
+      <w:start w:val="1"/>
+      <w:numFmt w:val="bullet"/>
+      <w:lvlText w:val=""/>
+      <w:lvlJc w:val="left"/>
+      <w:pPr>
+        <w:tabs>
+          <w:tab w:val="num" w:pos="4320"/>
+        </w:tabs>
+        <w:ind w:left="4320" w:hanging="360"/>
+      </w:pPr>
+      <w:rPr>
+        <w:rFonts w:ascii="Wingdings" w:hAnsi="Wingdings" w:hint="default"/>
+        <w:sz w:val="20"/>
+      </w:rPr>
+    </w:lvl>
+    <w:lvl w:ilvl="6" w:tentative="1">
+      <w:start w:val="1"/>
+      <w:numFmt w:val="bullet"/>
+      <w:lvlText w:val=""/>
+      <w:lvlJc w:val="left"/>
+      <w:pPr>
+        <w:tabs>
+          <w:tab w:val="num" w:pos="5040"/>
+        </w:tabs>
+        <w:ind w:left="5040" w:hanging="360"/>
+      </w:pPr>
+      <w:rPr>
+        <w:rFonts w:ascii="Wingdings" w:hAnsi="Wingdings" w:hint="default"/>
+        <w:sz w:val="20"/>
+      </w:rPr>
+    </w:lvl>
+    <w:lvl w:ilvl="7" w:tentative="1">
+      <w:start w:val="1"/>
+      <w:numFmt w:val="bullet"/>
+      <w:lvlText w:val=""/>
+      <w:lvlJc w:val="left"/>
+      <w:pPr>
+        <w:tabs>
+          <w:tab w:val="num" w:pos="5760"/>
+        </w:tabs>
+        <w:ind w:left="5760" w:hanging="360"/>
+      </w:pPr>
+      <w:rPr>
+        <w:rFonts w:ascii="Wingdings" w:hAnsi="Wingdings" w:hint="default"/>
+        <w:sz w:val="20"/>
+      </w:rPr>
+    </w:lvl>
+    <w:lvl w:ilvl="8" w:tentative="1">
+      <w:start w:val="1"/>
+      <w:numFmt w:val="bullet"/>
+      <w:lvlText w:val=""/>
+      <w:lvlJc w:val="left"/>
+      <w:pPr>
+        <w:tabs>
+          <w:tab w:val="num" w:pos="6480"/>
+        </w:tabs>
+        <w:ind w:left="6480" w:hanging="360"/>
+      </w:pPr>
+      <w:rPr>
+        <w:rFonts w:ascii="Wingdings" w:hAnsi="Wingdings" w:hint="default"/>
+        <w:sz w:val="20"/>
+      </w:rPr>
+    </w:lvl>
+  </w:abstractNum>
+  <w:abstractNum w:abstractNumId="7" w15:restartNumberingAfterBreak="0">
+    <w:nsid w:val="4088532A"/>
+    <w:multiLevelType w:val="multilevel"/>
+    <w:tmpl w:val="5B486186"/>
     <w:lvl w:ilvl="0">
       <w:start w:val="1"/>
       <w:numFmt w:val="bullet"/>
@@ -2474,6 +3523,12 @@
   </w:num>
   <w:num w:numId="6">
     <w:abstractNumId w:val="3"/>
+  </w:num>
+  <w:num w:numId="7">
+    <w:abstractNumId w:val="6"/>
+  </w:num>
+  <w:num w:numId="8">
+    <w:abstractNumId w:val="7"/>
   </w:num>
 </w:numbering>
 </file>

</xml_diff>

<commit_message>
nose ni que hice auqi
</commit_message>
<xml_diff>
--- a/Curso React  - Apuntes.docx
+++ b/Curso React  - Apuntes.docx
@@ -2854,6 +2854,877 @@
         </w:rPr>
       </w:pPr>
     </w:p>
+    <w:p>
+      <w:pPr>
+        <w:jc w:val="center"/>
+        <w:rPr>
+          <w:b/>
+          <w:bCs/>
+          <w:sz w:val="24"/>
+          <w:szCs w:val="24"/>
+        </w:rPr>
+      </w:pPr>
+      <w:r>
+        <w:rPr>
+          <w:b/>
+          <w:bCs/>
+          <w:sz w:val="24"/>
+          <w:szCs w:val="24"/>
+        </w:rPr>
+        <w:t xml:space="preserve">Mejorando la </w:t>
+      </w:r>
+      <w:proofErr w:type="spellStart"/>
+      <w:r>
+        <w:rPr>
+          <w:b/>
+          <w:bCs/>
+          <w:sz w:val="24"/>
+          <w:szCs w:val="24"/>
+        </w:rPr>
+        <w:t>User</w:t>
+      </w:r>
+      <w:proofErr w:type="spellEnd"/>
+      <w:r>
+        <w:rPr>
+          <w:b/>
+          <w:bCs/>
+          <w:sz w:val="24"/>
+          <w:szCs w:val="24"/>
+        </w:rPr>
+        <w:t xml:space="preserve"> Interface con un </w:t>
+      </w:r>
+      <w:proofErr w:type="spellStart"/>
+      <w:r>
+        <w:rPr>
+          <w:b/>
+          <w:bCs/>
+          <w:sz w:val="24"/>
+          <w:szCs w:val="24"/>
+        </w:rPr>
+        <w:t>Layout</w:t>
+      </w:r>
+      <w:proofErr w:type="spellEnd"/>
+    </w:p>
+    <w:p>
+      <w:pPr>
+        <w:rPr>
+          <w:b/>
+          <w:bCs/>
+          <w:sz w:val="24"/>
+          <w:szCs w:val="24"/>
+        </w:rPr>
+      </w:pPr>
+      <w:hyperlink r:id="rId8" w:tgtFrame="_blank" w:history="1">
+        <w:r>
+          <w:rPr>
+            <w:rStyle w:val="Hipervnculo"/>
+            <w:b/>
+            <w:bCs/>
+            <w:sz w:val="24"/>
+            <w:szCs w:val="24"/>
+          </w:rPr>
+          <w:t>Aquí encuentras el archivo para hacer el reto que propone el profesor al final de la clase</w:t>
+        </w:r>
+      </w:hyperlink>
+    </w:p>
+    <w:p>
+      <w:pPr>
+        <w:numPr>
+          <w:ilvl w:val="0"/>
+          <w:numId w:val="10"/>
+        </w:numPr>
+        <w:rPr>
+          <w:sz w:val="24"/>
+          <w:szCs w:val="24"/>
+        </w:rPr>
+      </w:pPr>
+      <w:proofErr w:type="spellStart"/>
+      <w:r>
+        <w:rPr>
+          <w:sz w:val="24"/>
+          <w:szCs w:val="24"/>
+        </w:rPr>
+        <w:t>React.Fragment</w:t>
+      </w:r>
+      <w:proofErr w:type="spellEnd"/>
+      <w:r>
+        <w:rPr>
+          <w:sz w:val="24"/>
+          <w:szCs w:val="24"/>
+        </w:rPr>
+        <w:t xml:space="preserve"> es la herramienta que te ayudará a renderizar varios componentes y/o elementos sin necesidad de colocar un </w:t>
+      </w:r>
+      <w:proofErr w:type="spellStart"/>
+      <w:r>
+        <w:rPr>
+          <w:sz w:val="24"/>
+          <w:szCs w:val="24"/>
+        </w:rPr>
+        <w:t>div</w:t>
+      </w:r>
+      <w:proofErr w:type="spellEnd"/>
+      <w:r>
+        <w:rPr>
+          <w:sz w:val="24"/>
+          <w:szCs w:val="24"/>
+        </w:rPr>
+        <w:t xml:space="preserve"> o cualquier otro elemento de HTML para renderizar sus hijos. Al usar esta característica de </w:t>
+      </w:r>
+      <w:proofErr w:type="spellStart"/>
+      <w:r>
+        <w:rPr>
+          <w:sz w:val="24"/>
+          <w:szCs w:val="24"/>
+        </w:rPr>
+        <w:t>React</w:t>
+      </w:r>
+      <w:proofErr w:type="spellEnd"/>
+      <w:r>
+        <w:rPr>
+          <w:sz w:val="24"/>
+          <w:szCs w:val="24"/>
+        </w:rPr>
+        <w:t xml:space="preserve"> podremos renderizar un código más limpio y legible, ya que ``</w:t>
+      </w:r>
+      <w:proofErr w:type="spellStart"/>
+      <w:r>
+        <w:rPr>
+          <w:sz w:val="24"/>
+          <w:szCs w:val="24"/>
+        </w:rPr>
+        <w:t>React.Fragment</w:t>
+      </w:r>
+      <w:proofErr w:type="spellEnd"/>
+      <w:r>
+        <w:rPr>
+          <w:sz w:val="24"/>
+          <w:szCs w:val="24"/>
+        </w:rPr>
+        <w:t>` no se renderiza en el navegador.</w:t>
+      </w:r>
+    </w:p>
+    <w:p>
+      <w:pPr>
+        <w:numPr>
+          <w:ilvl w:val="0"/>
+          <w:numId w:val="10"/>
+        </w:numPr>
+        <w:rPr>
+          <w:sz w:val="24"/>
+          <w:szCs w:val="24"/>
+        </w:rPr>
+      </w:pPr>
+      <w:r>
+        <w:rPr>
+          <w:sz w:val="24"/>
+          <w:szCs w:val="24"/>
+        </w:rPr>
+        <w:t>El 404 es la ruta que se renderizará cuando ninguna otra coincida con la dirección ingresada.</w:t>
+      </w:r>
+    </w:p>
+    <w:p>
+      <w:pPr>
+        <w:rPr>
+          <w:sz w:val="24"/>
+          <w:szCs w:val="24"/>
+        </w:rPr>
+      </w:pPr>
+      <w:r>
+        <w:rPr>
+          <w:sz w:val="24"/>
+          <w:szCs w:val="24"/>
+        </w:rPr>
+        <w:t xml:space="preserve">Otra forma de hacer que todas tus </w:t>
+      </w:r>
+      <w:proofErr w:type="spellStart"/>
+      <w:r>
+        <w:rPr>
+          <w:sz w:val="24"/>
+          <w:szCs w:val="24"/>
+        </w:rPr>
+        <w:t>URL’s</w:t>
+      </w:r>
+      <w:proofErr w:type="spellEnd"/>
+      <w:r>
+        <w:rPr>
+          <w:sz w:val="24"/>
+          <w:szCs w:val="24"/>
+        </w:rPr>
+        <w:t xml:space="preserve"> que no existan sean redirigidas a tu componente de 404 sería de la siguiente forma:</w:t>
+      </w:r>
+    </w:p>
+    <w:p>
+      <w:pPr>
+        <w:rPr>
+          <w:sz w:val="24"/>
+          <w:szCs w:val="24"/>
+          <w:lang w:val="en-US"/>
+        </w:rPr>
+      </w:pPr>
+      <w:r>
+        <w:rPr>
+          <w:sz w:val="24"/>
+          <w:szCs w:val="24"/>
+          <w:lang w:val="en-US"/>
+        </w:rPr>
+        <w:t xml:space="preserve">import </w:t>
+      </w:r>
+      <w:proofErr w:type="gramStart"/>
+      <w:r>
+        <w:rPr>
+          <w:sz w:val="24"/>
+          <w:szCs w:val="24"/>
+          <w:lang w:val="en-US"/>
+        </w:rPr>
+        <w:t>{ Redirect</w:t>
+      </w:r>
+      <w:proofErr w:type="gramEnd"/>
+      <w:r>
+        <w:rPr>
+          <w:sz w:val="24"/>
+          <w:szCs w:val="24"/>
+          <w:lang w:val="en-US"/>
+        </w:rPr>
+        <w:t>, Route } from "react-router-</w:t>
+      </w:r>
+      <w:proofErr w:type="spellStart"/>
+      <w:r>
+        <w:rPr>
+          <w:sz w:val="24"/>
+          <w:szCs w:val="24"/>
+          <w:lang w:val="en-US"/>
+        </w:rPr>
+        <w:t>dom</w:t>
+      </w:r>
+      <w:proofErr w:type="spellEnd"/>
+      <w:r>
+        <w:rPr>
+          <w:sz w:val="24"/>
+          <w:szCs w:val="24"/>
+          <w:lang w:val="en-US"/>
+        </w:rPr>
+        <w:t>";</w:t>
+      </w:r>
+    </w:p>
+    <w:p>
+      <w:pPr>
+        <w:rPr>
+          <w:sz w:val="24"/>
+          <w:szCs w:val="24"/>
+          <w:lang w:val="en-US"/>
+        </w:rPr>
+      </w:pPr>
+    </w:p>
+    <w:p>
+      <w:pPr>
+        <w:rPr>
+          <w:sz w:val="24"/>
+          <w:szCs w:val="24"/>
+          <w:lang w:val="en-US"/>
+        </w:rPr>
+      </w:pPr>
+      <w:r>
+        <w:rPr>
+          <w:sz w:val="24"/>
+          <w:szCs w:val="24"/>
+          <w:lang w:val="en-US"/>
+        </w:rPr>
+        <w:t>&lt;Route path="/404" component={MiComponente404} /&gt;</w:t>
+      </w:r>
+    </w:p>
+    <w:p>
+      <w:pPr>
+        <w:rPr>
+          <w:sz w:val="24"/>
+          <w:szCs w:val="24"/>
+          <w:lang w:val="en-US"/>
+        </w:rPr>
+      </w:pPr>
+      <w:r>
+        <w:rPr>
+          <w:sz w:val="24"/>
+          <w:szCs w:val="24"/>
+          <w:lang w:val="en-US"/>
+        </w:rPr>
+        <w:t>&lt;Redirect from="*" to="/404" /&gt;</w:t>
+      </w:r>
+    </w:p>
+    <w:p>
+      <w:pPr>
+        <w:rPr>
+          <w:sz w:val="24"/>
+          <w:szCs w:val="24"/>
+        </w:rPr>
+      </w:pPr>
+      <w:r>
+        <w:rPr>
+          <w:sz w:val="24"/>
+          <w:szCs w:val="24"/>
+        </w:rPr>
+        <w:t>Como podemos observar llamamos a nuestro componente 404 y luego utilizamos </w:t>
+      </w:r>
+      <w:proofErr w:type="spellStart"/>
+      <w:r>
+        <w:rPr>
+          <w:sz w:val="24"/>
+          <w:szCs w:val="24"/>
+        </w:rPr>
+        <w:t>Redirect</w:t>
+      </w:r>
+      <w:proofErr w:type="spellEnd"/>
+      <w:r>
+        <w:rPr>
+          <w:sz w:val="24"/>
+          <w:szCs w:val="24"/>
+        </w:rPr>
+        <w:t>, el cual es un componente de </w:t>
+      </w:r>
+      <w:proofErr w:type="spellStart"/>
+      <w:r>
+        <w:rPr>
+          <w:sz w:val="24"/>
+          <w:szCs w:val="24"/>
+        </w:rPr>
+        <w:t>React</w:t>
+      </w:r>
+      <w:proofErr w:type="spellEnd"/>
+      <w:r>
+        <w:rPr>
+          <w:sz w:val="24"/>
+          <w:szCs w:val="24"/>
+        </w:rPr>
+        <w:t xml:space="preserve"> </w:t>
+      </w:r>
+      <w:proofErr w:type="spellStart"/>
+      <w:r>
+        <w:rPr>
+          <w:sz w:val="24"/>
+          <w:szCs w:val="24"/>
+        </w:rPr>
+        <w:t>Router</w:t>
+      </w:r>
+      <w:proofErr w:type="spellEnd"/>
+      <w:r>
+        <w:rPr>
+          <w:sz w:val="24"/>
+          <w:szCs w:val="24"/>
+        </w:rPr>
+        <w:t xml:space="preserve"> para hacer redirecciones; en este caso hacemos que todas las </w:t>
+      </w:r>
+      <w:proofErr w:type="spellStart"/>
+      <w:r>
+        <w:rPr>
+          <w:sz w:val="24"/>
+          <w:szCs w:val="24"/>
+        </w:rPr>
+        <w:t>URL’s</w:t>
+      </w:r>
+      <w:proofErr w:type="spellEnd"/>
+      <w:r>
+        <w:rPr>
+          <w:sz w:val="24"/>
+          <w:szCs w:val="24"/>
+        </w:rPr>
+        <w:t xml:space="preserve"> que no correspondan a alguna que hayamos declarado, sean redirigidas a MiComponente404.</w:t>
+      </w:r>
+    </w:p>
+    <w:p>
+      <w:pPr>
+        <w:jc w:val="center"/>
+        <w:rPr>
+          <w:b/>
+          <w:bCs/>
+          <w:sz w:val="24"/>
+          <w:szCs w:val="24"/>
+        </w:rPr>
+      </w:pPr>
+      <w:r>
+        <w:rPr>
+          <w:b/>
+          <w:bCs/>
+          <w:sz w:val="24"/>
+          <w:szCs w:val="24"/>
+        </w:rPr>
+        <w:t>Introducción del ciclo de vida de un componente</w:t>
+      </w:r>
+    </w:p>
+    <w:p>
+      <w:pPr>
+        <w:rPr>
+          <w:sz w:val="24"/>
+          <w:szCs w:val="24"/>
+        </w:rPr>
+      </w:pPr>
+      <w:r>
+        <w:rPr>
+          <w:sz w:val="24"/>
+          <w:szCs w:val="24"/>
+        </w:rPr>
+        <w:t xml:space="preserve">Cuando </w:t>
+      </w:r>
+      <w:proofErr w:type="spellStart"/>
+      <w:r>
+        <w:rPr>
+          <w:sz w:val="24"/>
+          <w:szCs w:val="24"/>
+        </w:rPr>
+        <w:t>React</w:t>
+      </w:r>
+      <w:proofErr w:type="spellEnd"/>
+      <w:r>
+        <w:rPr>
+          <w:sz w:val="24"/>
+          <w:szCs w:val="24"/>
+        </w:rPr>
+        <w:t xml:space="preserve"> renderiza los componentes decimos que entran en escena, cuando su estado cambia o recibe unos </w:t>
+      </w:r>
+      <w:proofErr w:type="spellStart"/>
+      <w:r>
+        <w:rPr>
+          <w:i/>
+          <w:iCs/>
+          <w:sz w:val="24"/>
+          <w:szCs w:val="24"/>
+        </w:rPr>
+        <w:t>props</w:t>
+      </w:r>
+      <w:proofErr w:type="spellEnd"/>
+      <w:r>
+        <w:rPr>
+          <w:sz w:val="24"/>
+          <w:szCs w:val="24"/>
+        </w:rPr>
+        <w:t> diferentes se actualizan y cuando cambiamos de página se dice que se desmontan.</w:t>
+      </w:r>
+    </w:p>
+    <w:p>
+      <w:pPr>
+        <w:rPr>
+          <w:sz w:val="24"/>
+          <w:szCs w:val="24"/>
+        </w:rPr>
+      </w:pPr>
+      <w:r>
+        <w:rPr>
+          <w:sz w:val="24"/>
+          <w:szCs w:val="24"/>
+        </w:rPr>
+        <w:t>Montaje:</w:t>
+      </w:r>
+    </w:p>
+    <w:p>
+      <w:pPr>
+        <w:numPr>
+          <w:ilvl w:val="0"/>
+          <w:numId w:val="11"/>
+        </w:numPr>
+        <w:rPr>
+          <w:sz w:val="24"/>
+          <w:szCs w:val="24"/>
+        </w:rPr>
+      </w:pPr>
+      <w:r>
+        <w:rPr>
+          <w:sz w:val="24"/>
+          <w:szCs w:val="24"/>
+        </w:rPr>
+        <w:t>Representa el momento donde se inserta el código del componente en el DOM.</w:t>
+      </w:r>
+    </w:p>
+    <w:p>
+      <w:pPr>
+        <w:numPr>
+          <w:ilvl w:val="0"/>
+          <w:numId w:val="11"/>
+        </w:numPr>
+        <w:rPr>
+          <w:sz w:val="24"/>
+          <w:szCs w:val="24"/>
+        </w:rPr>
+      </w:pPr>
+      <w:r>
+        <w:rPr>
+          <w:sz w:val="24"/>
+          <w:szCs w:val="24"/>
+        </w:rPr>
+        <w:lastRenderedPageBreak/>
+        <w:t>Se llaman tres métodos: </w:t>
+      </w:r>
+      <w:r>
+        <w:rPr>
+          <w:i/>
+          <w:iCs/>
+          <w:sz w:val="24"/>
+          <w:szCs w:val="24"/>
+        </w:rPr>
+        <w:t>constructor</w:t>
+      </w:r>
+      <w:r>
+        <w:rPr>
+          <w:sz w:val="24"/>
+          <w:szCs w:val="24"/>
+        </w:rPr>
+        <w:t>, </w:t>
+      </w:r>
+      <w:r>
+        <w:rPr>
+          <w:i/>
+          <w:iCs/>
+          <w:sz w:val="24"/>
+          <w:szCs w:val="24"/>
+        </w:rPr>
+        <w:t>render</w:t>
+      </w:r>
+      <w:r>
+        <w:rPr>
+          <w:sz w:val="24"/>
+          <w:szCs w:val="24"/>
+        </w:rPr>
+        <w:t>, </w:t>
+      </w:r>
+      <w:proofErr w:type="spellStart"/>
+      <w:r>
+        <w:rPr>
+          <w:i/>
+          <w:iCs/>
+          <w:sz w:val="24"/>
+          <w:szCs w:val="24"/>
+        </w:rPr>
+        <w:t>componentDidMount</w:t>
+      </w:r>
+      <w:proofErr w:type="spellEnd"/>
+      <w:r>
+        <w:rPr>
+          <w:sz w:val="24"/>
+          <w:szCs w:val="24"/>
+        </w:rPr>
+        <w:t>.</w:t>
+      </w:r>
+    </w:p>
+    <w:p>
+      <w:pPr>
+        <w:rPr>
+          <w:sz w:val="24"/>
+          <w:szCs w:val="24"/>
+        </w:rPr>
+      </w:pPr>
+      <w:r>
+        <w:rPr>
+          <w:sz w:val="24"/>
+          <w:szCs w:val="24"/>
+        </w:rPr>
+        <w:t>Actualización:</w:t>
+      </w:r>
+    </w:p>
+    <w:p>
+      <w:pPr>
+        <w:numPr>
+          <w:ilvl w:val="0"/>
+          <w:numId w:val="12"/>
+        </w:numPr>
+        <w:rPr>
+          <w:sz w:val="24"/>
+          <w:szCs w:val="24"/>
+        </w:rPr>
+      </w:pPr>
+      <w:r>
+        <w:rPr>
+          <w:sz w:val="24"/>
+          <w:szCs w:val="24"/>
+        </w:rPr>
+        <w:t>Ocurre cuando los </w:t>
+      </w:r>
+      <w:proofErr w:type="spellStart"/>
+      <w:r>
+        <w:rPr>
+          <w:i/>
+          <w:iCs/>
+          <w:sz w:val="24"/>
+          <w:szCs w:val="24"/>
+        </w:rPr>
+        <w:t>props</w:t>
+      </w:r>
+      <w:proofErr w:type="spellEnd"/>
+      <w:r>
+        <w:rPr>
+          <w:sz w:val="24"/>
+          <w:szCs w:val="24"/>
+        </w:rPr>
+        <w:t> o el estado del componente cambian.</w:t>
+      </w:r>
+    </w:p>
+    <w:p>
+      <w:pPr>
+        <w:numPr>
+          <w:ilvl w:val="0"/>
+          <w:numId w:val="12"/>
+        </w:numPr>
+        <w:rPr>
+          <w:sz w:val="24"/>
+          <w:szCs w:val="24"/>
+        </w:rPr>
+      </w:pPr>
+      <w:r>
+        <w:rPr>
+          <w:sz w:val="24"/>
+          <w:szCs w:val="24"/>
+        </w:rPr>
+        <w:t>Se llaman dos métodos: </w:t>
+      </w:r>
+      <w:r>
+        <w:rPr>
+          <w:i/>
+          <w:iCs/>
+          <w:sz w:val="24"/>
+          <w:szCs w:val="24"/>
+        </w:rPr>
+        <w:t>render</w:t>
+      </w:r>
+      <w:r>
+        <w:rPr>
+          <w:sz w:val="24"/>
+          <w:szCs w:val="24"/>
+        </w:rPr>
+        <w:t>, </w:t>
+      </w:r>
+      <w:proofErr w:type="spellStart"/>
+      <w:r>
+        <w:rPr>
+          <w:i/>
+          <w:iCs/>
+          <w:sz w:val="24"/>
+          <w:szCs w:val="24"/>
+        </w:rPr>
+        <w:t>componentDidUpdate</w:t>
+      </w:r>
+      <w:proofErr w:type="spellEnd"/>
+      <w:r>
+        <w:rPr>
+          <w:sz w:val="24"/>
+          <w:szCs w:val="24"/>
+        </w:rPr>
+        <w:t>.</w:t>
+      </w:r>
+    </w:p>
+    <w:p>
+      <w:pPr>
+        <w:rPr>
+          <w:sz w:val="24"/>
+          <w:szCs w:val="24"/>
+        </w:rPr>
+      </w:pPr>
+      <w:r>
+        <w:rPr>
+          <w:sz w:val="24"/>
+          <w:szCs w:val="24"/>
+        </w:rPr>
+        <w:t>Desmontaje:</w:t>
+      </w:r>
+    </w:p>
+    <w:p>
+      <w:pPr>
+        <w:numPr>
+          <w:ilvl w:val="0"/>
+          <w:numId w:val="13"/>
+        </w:numPr>
+        <w:rPr>
+          <w:sz w:val="24"/>
+          <w:szCs w:val="24"/>
+        </w:rPr>
+      </w:pPr>
+      <w:r>
+        <w:rPr>
+          <w:sz w:val="24"/>
+          <w:szCs w:val="24"/>
+        </w:rPr>
+        <w:t>Nos da la oportunidad de hacer limpieza de nuestro componente.</w:t>
+      </w:r>
+    </w:p>
+    <w:p>
+      <w:pPr>
+        <w:numPr>
+          <w:ilvl w:val="0"/>
+          <w:numId w:val="13"/>
+        </w:numPr>
+        <w:rPr>
+          <w:sz w:val="24"/>
+          <w:szCs w:val="24"/>
+        </w:rPr>
+      </w:pPr>
+      <w:r>
+        <w:rPr>
+          <w:sz w:val="24"/>
+          <w:szCs w:val="24"/>
+        </w:rPr>
+        <w:t>Se llama un método: </w:t>
+      </w:r>
+      <w:proofErr w:type="spellStart"/>
+      <w:r>
+        <w:rPr>
+          <w:i/>
+          <w:iCs/>
+          <w:sz w:val="24"/>
+          <w:szCs w:val="24"/>
+        </w:rPr>
+        <w:t>componentWillUnmount</w:t>
+      </w:r>
+      <w:proofErr w:type="spellEnd"/>
+      <w:r>
+        <w:rPr>
+          <w:sz w:val="24"/>
+          <w:szCs w:val="24"/>
+        </w:rPr>
+        <w:t>.</w:t>
+      </w:r>
+    </w:p>
+    <w:p>
+      <w:pPr>
+        <w:rPr>
+          <w:b/>
+          <w:bCs/>
+          <w:sz w:val="24"/>
+          <w:szCs w:val="24"/>
+        </w:rPr>
+      </w:pPr>
+    </w:p>
+    <w:p>
+      <w:pPr>
+        <w:jc w:val="center"/>
+        <w:rPr>
+          <w:b/>
+          <w:bCs/>
+          <w:sz w:val="24"/>
+          <w:szCs w:val="24"/>
+        </w:rPr>
+      </w:pPr>
+      <w:proofErr w:type="gramStart"/>
+      <w:r>
+        <w:rPr>
+          <w:b/>
+          <w:bCs/>
+          <w:sz w:val="24"/>
+          <w:szCs w:val="24"/>
+        </w:rPr>
+        <w:t>Introducción llamadas</w:t>
+      </w:r>
+      <w:proofErr w:type="gramEnd"/>
+      <w:r>
+        <w:rPr>
+          <w:b/>
+          <w:bCs/>
+          <w:sz w:val="24"/>
+          <w:szCs w:val="24"/>
+        </w:rPr>
+        <w:t xml:space="preserve"> a un API2</w:t>
+      </w:r>
+    </w:p>
+    <w:p>
+      <w:pPr>
+        <w:rPr>
+          <w:sz w:val="24"/>
+          <w:szCs w:val="24"/>
+        </w:rPr>
+      </w:pPr>
+      <w:r>
+        <w:rPr>
+          <w:sz w:val="24"/>
+          <w:szCs w:val="24"/>
+        </w:rPr>
+        <w:t>Las llamadas a una API siguen un patrón similar siempre que las hacemos, cada llamada consta de tres estados:</w:t>
+      </w:r>
+    </w:p>
+    <w:p>
+      <w:pPr>
+        <w:numPr>
+          <w:ilvl w:val="0"/>
+          <w:numId w:val="14"/>
+        </w:numPr>
+        <w:rPr>
+          <w:sz w:val="24"/>
+          <w:szCs w:val="24"/>
+        </w:rPr>
+      </w:pPr>
+      <w:proofErr w:type="spellStart"/>
+      <w:r>
+        <w:rPr>
+          <w:sz w:val="24"/>
+          <w:szCs w:val="24"/>
+        </w:rPr>
+        <w:t>Loading</w:t>
+      </w:r>
+      <w:proofErr w:type="spellEnd"/>
+      <w:r>
+        <w:rPr>
+          <w:sz w:val="24"/>
+          <w:szCs w:val="24"/>
+        </w:rPr>
+        <w:t>: cuando la petición se envía y estamos esperando.</w:t>
+      </w:r>
+    </w:p>
+    <w:p>
+      <w:pPr>
+        <w:numPr>
+          <w:ilvl w:val="0"/>
+          <w:numId w:val="14"/>
+        </w:numPr>
+        <w:rPr>
+          <w:sz w:val="24"/>
+          <w:szCs w:val="24"/>
+        </w:rPr>
+      </w:pPr>
+      <w:r>
+        <w:rPr>
+          <w:sz w:val="24"/>
+          <w:szCs w:val="24"/>
+        </w:rPr>
+        <w:t>Error: se debe dejar un mensaje para el usuario para arreglar el error o volver a intentarlo.</w:t>
+      </w:r>
+    </w:p>
+    <w:p>
+      <w:pPr>
+        <w:numPr>
+          <w:ilvl w:val="0"/>
+          <w:numId w:val="14"/>
+        </w:numPr>
+        <w:rPr>
+          <w:sz w:val="24"/>
+          <w:szCs w:val="24"/>
+        </w:rPr>
+      </w:pPr>
+      <w:r>
+        <w:rPr>
+          <w:sz w:val="24"/>
+          <w:szCs w:val="24"/>
+        </w:rPr>
+        <w:t>Data: los datos nos pueden llegar de dos formas, o en error o con los datos requeridos.</w:t>
+      </w:r>
+    </w:p>
+    <w:p>
+      <w:pPr>
+        <w:rPr>
+          <w:sz w:val="24"/>
+          <w:szCs w:val="24"/>
+        </w:rPr>
+      </w:pPr>
+      <w:hyperlink r:id="rId9" w:history="1">
+        <w:r>
+          <w:rPr>
+            <w:rStyle w:val="Hipervnculo"/>
+            <w:sz w:val="24"/>
+            <w:szCs w:val="24"/>
+          </w:rPr>
+          <w:t>https://api-platzi-badges.vercel.app/api/badges</w:t>
+        </w:r>
+      </w:hyperlink>
+    </w:p>
+    <w:p>
+      <w:pPr>
+        <w:rPr>
+          <w:sz w:val="24"/>
+          <w:szCs w:val="24"/>
+        </w:rPr>
+      </w:pPr>
+    </w:p>
     <w:sectPr>
       <w:pgSz w:w="12240" w:h="15840"/>
       <w:pgMar w:top="1417" w:right="1701" w:bottom="1417" w:left="1701" w:header="708" w:footer="708" w:gutter="0"/>
@@ -3016,6 +3887,155 @@
     </w:lvl>
   </w:abstractNum>
   <w:abstractNum w:abstractNumId="1" w15:restartNumberingAfterBreak="0">
+    <w:nsid w:val="0B0D12F1"/>
+    <w:multiLevelType w:val="multilevel"/>
+    <w:tmpl w:val="AE5A3C76"/>
+    <w:lvl w:ilvl="0">
+      <w:start w:val="1"/>
+      <w:numFmt w:val="bullet"/>
+      <w:lvlText w:val=""/>
+      <w:lvlJc w:val="left"/>
+      <w:pPr>
+        <w:tabs>
+          <w:tab w:val="num" w:pos="720"/>
+        </w:tabs>
+        <w:ind w:left="720" w:hanging="360"/>
+      </w:pPr>
+      <w:rPr>
+        <w:rFonts w:ascii="Symbol" w:hAnsi="Symbol" w:hint="default"/>
+        <w:sz w:val="20"/>
+      </w:rPr>
+    </w:lvl>
+    <w:lvl w:ilvl="1" w:tentative="1">
+      <w:start w:val="1"/>
+      <w:numFmt w:val="bullet"/>
+      <w:lvlText w:val="o"/>
+      <w:lvlJc w:val="left"/>
+      <w:pPr>
+        <w:tabs>
+          <w:tab w:val="num" w:pos="1440"/>
+        </w:tabs>
+        <w:ind w:left="1440" w:hanging="360"/>
+      </w:pPr>
+      <w:rPr>
+        <w:rFonts w:ascii="Courier New" w:hAnsi="Courier New" w:hint="default"/>
+        <w:sz w:val="20"/>
+      </w:rPr>
+    </w:lvl>
+    <w:lvl w:ilvl="2" w:tentative="1">
+      <w:start w:val="1"/>
+      <w:numFmt w:val="bullet"/>
+      <w:lvlText w:val=""/>
+      <w:lvlJc w:val="left"/>
+      <w:pPr>
+        <w:tabs>
+          <w:tab w:val="num" w:pos="2160"/>
+        </w:tabs>
+        <w:ind w:left="2160" w:hanging="360"/>
+      </w:pPr>
+      <w:rPr>
+        <w:rFonts w:ascii="Wingdings" w:hAnsi="Wingdings" w:hint="default"/>
+        <w:sz w:val="20"/>
+      </w:rPr>
+    </w:lvl>
+    <w:lvl w:ilvl="3" w:tentative="1">
+      <w:start w:val="1"/>
+      <w:numFmt w:val="bullet"/>
+      <w:lvlText w:val=""/>
+      <w:lvlJc w:val="left"/>
+      <w:pPr>
+        <w:tabs>
+          <w:tab w:val="num" w:pos="2880"/>
+        </w:tabs>
+        <w:ind w:left="2880" w:hanging="360"/>
+      </w:pPr>
+      <w:rPr>
+        <w:rFonts w:ascii="Wingdings" w:hAnsi="Wingdings" w:hint="default"/>
+        <w:sz w:val="20"/>
+      </w:rPr>
+    </w:lvl>
+    <w:lvl w:ilvl="4" w:tentative="1">
+      <w:start w:val="1"/>
+      <w:numFmt w:val="bullet"/>
+      <w:lvlText w:val=""/>
+      <w:lvlJc w:val="left"/>
+      <w:pPr>
+        <w:tabs>
+          <w:tab w:val="num" w:pos="3600"/>
+        </w:tabs>
+        <w:ind w:left="3600" w:hanging="360"/>
+      </w:pPr>
+      <w:rPr>
+        <w:rFonts w:ascii="Wingdings" w:hAnsi="Wingdings" w:hint="default"/>
+        <w:sz w:val="20"/>
+      </w:rPr>
+    </w:lvl>
+    <w:lvl w:ilvl="5" w:tentative="1">
+      <w:start w:val="1"/>
+      <w:numFmt w:val="bullet"/>
+      <w:lvlText w:val=""/>
+      <w:lvlJc w:val="left"/>
+      <w:pPr>
+        <w:tabs>
+          <w:tab w:val="num" w:pos="4320"/>
+        </w:tabs>
+        <w:ind w:left="4320" w:hanging="360"/>
+      </w:pPr>
+      <w:rPr>
+        <w:rFonts w:ascii="Wingdings" w:hAnsi="Wingdings" w:hint="default"/>
+        <w:sz w:val="20"/>
+      </w:rPr>
+    </w:lvl>
+    <w:lvl w:ilvl="6" w:tentative="1">
+      <w:start w:val="1"/>
+      <w:numFmt w:val="bullet"/>
+      <w:lvlText w:val=""/>
+      <w:lvlJc w:val="left"/>
+      <w:pPr>
+        <w:tabs>
+          <w:tab w:val="num" w:pos="5040"/>
+        </w:tabs>
+        <w:ind w:left="5040" w:hanging="360"/>
+      </w:pPr>
+      <w:rPr>
+        <w:rFonts w:ascii="Wingdings" w:hAnsi="Wingdings" w:hint="default"/>
+        <w:sz w:val="20"/>
+      </w:rPr>
+    </w:lvl>
+    <w:lvl w:ilvl="7" w:tentative="1">
+      <w:start w:val="1"/>
+      <w:numFmt w:val="bullet"/>
+      <w:lvlText w:val=""/>
+      <w:lvlJc w:val="left"/>
+      <w:pPr>
+        <w:tabs>
+          <w:tab w:val="num" w:pos="5760"/>
+        </w:tabs>
+        <w:ind w:left="5760" w:hanging="360"/>
+      </w:pPr>
+      <w:rPr>
+        <w:rFonts w:ascii="Wingdings" w:hAnsi="Wingdings" w:hint="default"/>
+        <w:sz w:val="20"/>
+      </w:rPr>
+    </w:lvl>
+    <w:lvl w:ilvl="8" w:tentative="1">
+      <w:start w:val="1"/>
+      <w:numFmt w:val="bullet"/>
+      <w:lvlText w:val=""/>
+      <w:lvlJc w:val="left"/>
+      <w:pPr>
+        <w:tabs>
+          <w:tab w:val="num" w:pos="6480"/>
+        </w:tabs>
+        <w:ind w:left="6480" w:hanging="360"/>
+      </w:pPr>
+      <w:rPr>
+        <w:rFonts w:ascii="Wingdings" w:hAnsi="Wingdings" w:hint="default"/>
+        <w:sz w:val="20"/>
+      </w:rPr>
+    </w:lvl>
+  </w:abstractNum>
+  <w:abstractNum w:abstractNumId="2" w15:restartNumberingAfterBreak="0">
     <w:nsid w:val="15F62C54"/>
     <w:multiLevelType w:val="multilevel"/>
     <w:tmpl w:val="A4DC1180"/>
@@ -3164,7 +4184,7 @@
       </w:rPr>
     </w:lvl>
   </w:abstractNum>
-  <w:abstractNum w:abstractNumId="2" w15:restartNumberingAfterBreak="0">
+  <w:abstractNum w:abstractNumId="3" w15:restartNumberingAfterBreak="0">
     <w:nsid w:val="1B583999"/>
     <w:multiLevelType w:val="multilevel"/>
     <w:tmpl w:val="A3B613A4"/>
@@ -3313,7 +4333,156 @@
       </w:rPr>
     </w:lvl>
   </w:abstractNum>
-  <w:abstractNum w:abstractNumId="3" w15:restartNumberingAfterBreak="0">
+  <w:abstractNum w:abstractNumId="4" w15:restartNumberingAfterBreak="0">
+    <w:nsid w:val="203A7840"/>
+    <w:multiLevelType w:val="multilevel"/>
+    <w:tmpl w:val="F37C7C9E"/>
+    <w:lvl w:ilvl="0">
+      <w:start w:val="1"/>
+      <w:numFmt w:val="bullet"/>
+      <w:lvlText w:val=""/>
+      <w:lvlJc w:val="left"/>
+      <w:pPr>
+        <w:tabs>
+          <w:tab w:val="num" w:pos="720"/>
+        </w:tabs>
+        <w:ind w:left="720" w:hanging="360"/>
+      </w:pPr>
+      <w:rPr>
+        <w:rFonts w:ascii="Symbol" w:hAnsi="Symbol" w:hint="default"/>
+        <w:sz w:val="20"/>
+      </w:rPr>
+    </w:lvl>
+    <w:lvl w:ilvl="1" w:tentative="1">
+      <w:start w:val="1"/>
+      <w:numFmt w:val="bullet"/>
+      <w:lvlText w:val="o"/>
+      <w:lvlJc w:val="left"/>
+      <w:pPr>
+        <w:tabs>
+          <w:tab w:val="num" w:pos="1440"/>
+        </w:tabs>
+        <w:ind w:left="1440" w:hanging="360"/>
+      </w:pPr>
+      <w:rPr>
+        <w:rFonts w:ascii="Courier New" w:hAnsi="Courier New" w:hint="default"/>
+        <w:sz w:val="20"/>
+      </w:rPr>
+    </w:lvl>
+    <w:lvl w:ilvl="2" w:tentative="1">
+      <w:start w:val="1"/>
+      <w:numFmt w:val="bullet"/>
+      <w:lvlText w:val=""/>
+      <w:lvlJc w:val="left"/>
+      <w:pPr>
+        <w:tabs>
+          <w:tab w:val="num" w:pos="2160"/>
+        </w:tabs>
+        <w:ind w:left="2160" w:hanging="360"/>
+      </w:pPr>
+      <w:rPr>
+        <w:rFonts w:ascii="Wingdings" w:hAnsi="Wingdings" w:hint="default"/>
+        <w:sz w:val="20"/>
+      </w:rPr>
+    </w:lvl>
+    <w:lvl w:ilvl="3" w:tentative="1">
+      <w:start w:val="1"/>
+      <w:numFmt w:val="bullet"/>
+      <w:lvlText w:val=""/>
+      <w:lvlJc w:val="left"/>
+      <w:pPr>
+        <w:tabs>
+          <w:tab w:val="num" w:pos="2880"/>
+        </w:tabs>
+        <w:ind w:left="2880" w:hanging="360"/>
+      </w:pPr>
+      <w:rPr>
+        <w:rFonts w:ascii="Wingdings" w:hAnsi="Wingdings" w:hint="default"/>
+        <w:sz w:val="20"/>
+      </w:rPr>
+    </w:lvl>
+    <w:lvl w:ilvl="4" w:tentative="1">
+      <w:start w:val="1"/>
+      <w:numFmt w:val="bullet"/>
+      <w:lvlText w:val=""/>
+      <w:lvlJc w:val="left"/>
+      <w:pPr>
+        <w:tabs>
+          <w:tab w:val="num" w:pos="3600"/>
+        </w:tabs>
+        <w:ind w:left="3600" w:hanging="360"/>
+      </w:pPr>
+      <w:rPr>
+        <w:rFonts w:ascii="Wingdings" w:hAnsi="Wingdings" w:hint="default"/>
+        <w:sz w:val="20"/>
+      </w:rPr>
+    </w:lvl>
+    <w:lvl w:ilvl="5" w:tentative="1">
+      <w:start w:val="1"/>
+      <w:numFmt w:val="bullet"/>
+      <w:lvlText w:val=""/>
+      <w:lvlJc w:val="left"/>
+      <w:pPr>
+        <w:tabs>
+          <w:tab w:val="num" w:pos="4320"/>
+        </w:tabs>
+        <w:ind w:left="4320" w:hanging="360"/>
+      </w:pPr>
+      <w:rPr>
+        <w:rFonts w:ascii="Wingdings" w:hAnsi="Wingdings" w:hint="default"/>
+        <w:sz w:val="20"/>
+      </w:rPr>
+    </w:lvl>
+    <w:lvl w:ilvl="6" w:tentative="1">
+      <w:start w:val="1"/>
+      <w:numFmt w:val="bullet"/>
+      <w:lvlText w:val=""/>
+      <w:lvlJc w:val="left"/>
+      <w:pPr>
+        <w:tabs>
+          <w:tab w:val="num" w:pos="5040"/>
+        </w:tabs>
+        <w:ind w:left="5040" w:hanging="360"/>
+      </w:pPr>
+      <w:rPr>
+        <w:rFonts w:ascii="Wingdings" w:hAnsi="Wingdings" w:hint="default"/>
+        <w:sz w:val="20"/>
+      </w:rPr>
+    </w:lvl>
+    <w:lvl w:ilvl="7" w:tentative="1">
+      <w:start w:val="1"/>
+      <w:numFmt w:val="bullet"/>
+      <w:lvlText w:val=""/>
+      <w:lvlJc w:val="left"/>
+      <w:pPr>
+        <w:tabs>
+          <w:tab w:val="num" w:pos="5760"/>
+        </w:tabs>
+        <w:ind w:left="5760" w:hanging="360"/>
+      </w:pPr>
+      <w:rPr>
+        <w:rFonts w:ascii="Wingdings" w:hAnsi="Wingdings" w:hint="default"/>
+        <w:sz w:val="20"/>
+      </w:rPr>
+    </w:lvl>
+    <w:lvl w:ilvl="8" w:tentative="1">
+      <w:start w:val="1"/>
+      <w:numFmt w:val="bullet"/>
+      <w:lvlText w:val=""/>
+      <w:lvlJc w:val="left"/>
+      <w:pPr>
+        <w:tabs>
+          <w:tab w:val="num" w:pos="6480"/>
+        </w:tabs>
+        <w:ind w:left="6480" w:hanging="360"/>
+      </w:pPr>
+      <w:rPr>
+        <w:rFonts w:ascii="Wingdings" w:hAnsi="Wingdings" w:hint="default"/>
+        <w:sz w:val="20"/>
+      </w:rPr>
+    </w:lvl>
+  </w:abstractNum>
+  <w:abstractNum w:abstractNumId="5" w15:restartNumberingAfterBreak="0">
     <w:nsid w:val="227767FE"/>
     <w:multiLevelType w:val="hybridMultilevel"/>
     <w:tmpl w:val="9A66B240"/>
@@ -3426,7 +4595,7 @@
       </w:rPr>
     </w:lvl>
   </w:abstractNum>
-  <w:abstractNum w:abstractNumId="4" w15:restartNumberingAfterBreak="0">
+  <w:abstractNum w:abstractNumId="6" w15:restartNumberingAfterBreak="0">
     <w:nsid w:val="24AF73D3"/>
     <w:multiLevelType w:val="multilevel"/>
     <w:tmpl w:val="8A544352"/>
@@ -3575,7 +4744,7 @@
       </w:rPr>
     </w:lvl>
   </w:abstractNum>
-  <w:abstractNum w:abstractNumId="5" w15:restartNumberingAfterBreak="0">
+  <w:abstractNum w:abstractNumId="7" w15:restartNumberingAfterBreak="0">
     <w:nsid w:val="35635B7D"/>
     <w:multiLevelType w:val="multilevel"/>
     <w:tmpl w:val="23FA915A"/>
@@ -3724,7 +4893,156 @@
       </w:rPr>
     </w:lvl>
   </w:abstractNum>
-  <w:abstractNum w:abstractNumId="6" w15:restartNumberingAfterBreak="0">
+  <w:abstractNum w:abstractNumId="8" w15:restartNumberingAfterBreak="0">
+    <w:nsid w:val="3EB609B8"/>
+    <w:multiLevelType w:val="multilevel"/>
+    <w:tmpl w:val="F98E51C8"/>
+    <w:lvl w:ilvl="0">
+      <w:start w:val="1"/>
+      <w:numFmt w:val="bullet"/>
+      <w:lvlText w:val=""/>
+      <w:lvlJc w:val="left"/>
+      <w:pPr>
+        <w:tabs>
+          <w:tab w:val="num" w:pos="720"/>
+        </w:tabs>
+        <w:ind w:left="720" w:hanging="360"/>
+      </w:pPr>
+      <w:rPr>
+        <w:rFonts w:ascii="Symbol" w:hAnsi="Symbol" w:hint="default"/>
+        <w:sz w:val="20"/>
+      </w:rPr>
+    </w:lvl>
+    <w:lvl w:ilvl="1" w:tentative="1">
+      <w:start w:val="1"/>
+      <w:numFmt w:val="bullet"/>
+      <w:lvlText w:val="o"/>
+      <w:lvlJc w:val="left"/>
+      <w:pPr>
+        <w:tabs>
+          <w:tab w:val="num" w:pos="1440"/>
+        </w:tabs>
+        <w:ind w:left="1440" w:hanging="360"/>
+      </w:pPr>
+      <w:rPr>
+        <w:rFonts w:ascii="Courier New" w:hAnsi="Courier New" w:hint="default"/>
+        <w:sz w:val="20"/>
+      </w:rPr>
+    </w:lvl>
+    <w:lvl w:ilvl="2" w:tentative="1">
+      <w:start w:val="1"/>
+      <w:numFmt w:val="bullet"/>
+      <w:lvlText w:val=""/>
+      <w:lvlJc w:val="left"/>
+      <w:pPr>
+        <w:tabs>
+          <w:tab w:val="num" w:pos="2160"/>
+        </w:tabs>
+        <w:ind w:left="2160" w:hanging="360"/>
+      </w:pPr>
+      <w:rPr>
+        <w:rFonts w:ascii="Wingdings" w:hAnsi="Wingdings" w:hint="default"/>
+        <w:sz w:val="20"/>
+      </w:rPr>
+    </w:lvl>
+    <w:lvl w:ilvl="3" w:tentative="1">
+      <w:start w:val="1"/>
+      <w:numFmt w:val="bullet"/>
+      <w:lvlText w:val=""/>
+      <w:lvlJc w:val="left"/>
+      <w:pPr>
+        <w:tabs>
+          <w:tab w:val="num" w:pos="2880"/>
+        </w:tabs>
+        <w:ind w:left="2880" w:hanging="360"/>
+      </w:pPr>
+      <w:rPr>
+        <w:rFonts w:ascii="Wingdings" w:hAnsi="Wingdings" w:hint="default"/>
+        <w:sz w:val="20"/>
+      </w:rPr>
+    </w:lvl>
+    <w:lvl w:ilvl="4" w:tentative="1">
+      <w:start w:val="1"/>
+      <w:numFmt w:val="bullet"/>
+      <w:lvlText w:val=""/>
+      <w:lvlJc w:val="left"/>
+      <w:pPr>
+        <w:tabs>
+          <w:tab w:val="num" w:pos="3600"/>
+        </w:tabs>
+        <w:ind w:left="3600" w:hanging="360"/>
+      </w:pPr>
+      <w:rPr>
+        <w:rFonts w:ascii="Wingdings" w:hAnsi="Wingdings" w:hint="default"/>
+        <w:sz w:val="20"/>
+      </w:rPr>
+    </w:lvl>
+    <w:lvl w:ilvl="5" w:tentative="1">
+      <w:start w:val="1"/>
+      <w:numFmt w:val="bullet"/>
+      <w:lvlText w:val=""/>
+      <w:lvlJc w:val="left"/>
+      <w:pPr>
+        <w:tabs>
+          <w:tab w:val="num" w:pos="4320"/>
+        </w:tabs>
+        <w:ind w:left="4320" w:hanging="360"/>
+      </w:pPr>
+      <w:rPr>
+        <w:rFonts w:ascii="Wingdings" w:hAnsi="Wingdings" w:hint="default"/>
+        <w:sz w:val="20"/>
+      </w:rPr>
+    </w:lvl>
+    <w:lvl w:ilvl="6" w:tentative="1">
+      <w:start w:val="1"/>
+      <w:numFmt w:val="bullet"/>
+      <w:lvlText w:val=""/>
+      <w:lvlJc w:val="left"/>
+      <w:pPr>
+        <w:tabs>
+          <w:tab w:val="num" w:pos="5040"/>
+        </w:tabs>
+        <w:ind w:left="5040" w:hanging="360"/>
+      </w:pPr>
+      <w:rPr>
+        <w:rFonts w:ascii="Wingdings" w:hAnsi="Wingdings" w:hint="default"/>
+        <w:sz w:val="20"/>
+      </w:rPr>
+    </w:lvl>
+    <w:lvl w:ilvl="7" w:tentative="1">
+      <w:start w:val="1"/>
+      <w:numFmt w:val="bullet"/>
+      <w:lvlText w:val=""/>
+      <w:lvlJc w:val="left"/>
+      <w:pPr>
+        <w:tabs>
+          <w:tab w:val="num" w:pos="5760"/>
+        </w:tabs>
+        <w:ind w:left="5760" w:hanging="360"/>
+      </w:pPr>
+      <w:rPr>
+        <w:rFonts w:ascii="Wingdings" w:hAnsi="Wingdings" w:hint="default"/>
+        <w:sz w:val="20"/>
+      </w:rPr>
+    </w:lvl>
+    <w:lvl w:ilvl="8" w:tentative="1">
+      <w:start w:val="1"/>
+      <w:numFmt w:val="bullet"/>
+      <w:lvlText w:val=""/>
+      <w:lvlJc w:val="left"/>
+      <w:pPr>
+        <w:tabs>
+          <w:tab w:val="num" w:pos="6480"/>
+        </w:tabs>
+        <w:ind w:left="6480" w:hanging="360"/>
+      </w:pPr>
+      <w:rPr>
+        <w:rFonts w:ascii="Wingdings" w:hAnsi="Wingdings" w:hint="default"/>
+        <w:sz w:val="20"/>
+      </w:rPr>
+    </w:lvl>
+  </w:abstractNum>
+  <w:abstractNum w:abstractNumId="9" w15:restartNumberingAfterBreak="0">
     <w:nsid w:val="3FDF7F6D"/>
     <w:multiLevelType w:val="multilevel"/>
     <w:tmpl w:val="BDE6B89A"/>
@@ -3873,7 +5191,7 @@
       </w:rPr>
     </w:lvl>
   </w:abstractNum>
-  <w:abstractNum w:abstractNumId="7" w15:restartNumberingAfterBreak="0">
+  <w:abstractNum w:abstractNumId="10" w15:restartNumberingAfterBreak="0">
     <w:nsid w:val="4088532A"/>
     <w:multiLevelType w:val="multilevel"/>
     <w:tmpl w:val="5B486186"/>
@@ -4022,7 +5340,7 @@
       </w:rPr>
     </w:lvl>
   </w:abstractNum>
-  <w:abstractNum w:abstractNumId="8" w15:restartNumberingAfterBreak="0">
+  <w:abstractNum w:abstractNumId="11" w15:restartNumberingAfterBreak="0">
     <w:nsid w:val="4E86336F"/>
     <w:multiLevelType w:val="multilevel"/>
     <w:tmpl w:val="C186D648"/>
@@ -4171,32 +5489,345 @@
       </w:rPr>
     </w:lvl>
   </w:abstractNum>
+  <w:abstractNum w:abstractNumId="12" w15:restartNumberingAfterBreak="0">
+    <w:nsid w:val="57935C7A"/>
+    <w:multiLevelType w:val="multilevel"/>
+    <w:tmpl w:val="FC08744E"/>
+    <w:lvl w:ilvl="0">
+      <w:start w:val="1"/>
+      <w:numFmt w:val="bullet"/>
+      <w:lvlText w:val=""/>
+      <w:lvlJc w:val="left"/>
+      <w:pPr>
+        <w:tabs>
+          <w:tab w:val="num" w:pos="720"/>
+        </w:tabs>
+        <w:ind w:left="720" w:hanging="360"/>
+      </w:pPr>
+      <w:rPr>
+        <w:rFonts w:ascii="Symbol" w:hAnsi="Symbol" w:hint="default"/>
+        <w:sz w:val="20"/>
+      </w:rPr>
+    </w:lvl>
+    <w:lvl w:ilvl="1" w:tentative="1">
+      <w:start w:val="1"/>
+      <w:numFmt w:val="bullet"/>
+      <w:lvlText w:val="o"/>
+      <w:lvlJc w:val="left"/>
+      <w:pPr>
+        <w:tabs>
+          <w:tab w:val="num" w:pos="1440"/>
+        </w:tabs>
+        <w:ind w:left="1440" w:hanging="360"/>
+      </w:pPr>
+      <w:rPr>
+        <w:rFonts w:ascii="Courier New" w:hAnsi="Courier New" w:hint="default"/>
+        <w:sz w:val="20"/>
+      </w:rPr>
+    </w:lvl>
+    <w:lvl w:ilvl="2" w:tentative="1">
+      <w:start w:val="1"/>
+      <w:numFmt w:val="bullet"/>
+      <w:lvlText w:val=""/>
+      <w:lvlJc w:val="left"/>
+      <w:pPr>
+        <w:tabs>
+          <w:tab w:val="num" w:pos="2160"/>
+        </w:tabs>
+        <w:ind w:left="2160" w:hanging="360"/>
+      </w:pPr>
+      <w:rPr>
+        <w:rFonts w:ascii="Wingdings" w:hAnsi="Wingdings" w:hint="default"/>
+        <w:sz w:val="20"/>
+      </w:rPr>
+    </w:lvl>
+    <w:lvl w:ilvl="3" w:tentative="1">
+      <w:start w:val="1"/>
+      <w:numFmt w:val="bullet"/>
+      <w:lvlText w:val=""/>
+      <w:lvlJc w:val="left"/>
+      <w:pPr>
+        <w:tabs>
+          <w:tab w:val="num" w:pos="2880"/>
+        </w:tabs>
+        <w:ind w:left="2880" w:hanging="360"/>
+      </w:pPr>
+      <w:rPr>
+        <w:rFonts w:ascii="Wingdings" w:hAnsi="Wingdings" w:hint="default"/>
+        <w:sz w:val="20"/>
+      </w:rPr>
+    </w:lvl>
+    <w:lvl w:ilvl="4" w:tentative="1">
+      <w:start w:val="1"/>
+      <w:numFmt w:val="bullet"/>
+      <w:lvlText w:val=""/>
+      <w:lvlJc w:val="left"/>
+      <w:pPr>
+        <w:tabs>
+          <w:tab w:val="num" w:pos="3600"/>
+        </w:tabs>
+        <w:ind w:left="3600" w:hanging="360"/>
+      </w:pPr>
+      <w:rPr>
+        <w:rFonts w:ascii="Wingdings" w:hAnsi="Wingdings" w:hint="default"/>
+        <w:sz w:val="20"/>
+      </w:rPr>
+    </w:lvl>
+    <w:lvl w:ilvl="5" w:tentative="1">
+      <w:start w:val="1"/>
+      <w:numFmt w:val="bullet"/>
+      <w:lvlText w:val=""/>
+      <w:lvlJc w:val="left"/>
+      <w:pPr>
+        <w:tabs>
+          <w:tab w:val="num" w:pos="4320"/>
+        </w:tabs>
+        <w:ind w:left="4320" w:hanging="360"/>
+      </w:pPr>
+      <w:rPr>
+        <w:rFonts w:ascii="Wingdings" w:hAnsi="Wingdings" w:hint="default"/>
+        <w:sz w:val="20"/>
+      </w:rPr>
+    </w:lvl>
+    <w:lvl w:ilvl="6" w:tentative="1">
+      <w:start w:val="1"/>
+      <w:numFmt w:val="bullet"/>
+      <w:lvlText w:val=""/>
+      <w:lvlJc w:val="left"/>
+      <w:pPr>
+        <w:tabs>
+          <w:tab w:val="num" w:pos="5040"/>
+        </w:tabs>
+        <w:ind w:left="5040" w:hanging="360"/>
+      </w:pPr>
+      <w:rPr>
+        <w:rFonts w:ascii="Wingdings" w:hAnsi="Wingdings" w:hint="default"/>
+        <w:sz w:val="20"/>
+      </w:rPr>
+    </w:lvl>
+    <w:lvl w:ilvl="7" w:tentative="1">
+      <w:start w:val="1"/>
+      <w:numFmt w:val="bullet"/>
+      <w:lvlText w:val=""/>
+      <w:lvlJc w:val="left"/>
+      <w:pPr>
+        <w:tabs>
+          <w:tab w:val="num" w:pos="5760"/>
+        </w:tabs>
+        <w:ind w:left="5760" w:hanging="360"/>
+      </w:pPr>
+      <w:rPr>
+        <w:rFonts w:ascii="Wingdings" w:hAnsi="Wingdings" w:hint="default"/>
+        <w:sz w:val="20"/>
+      </w:rPr>
+    </w:lvl>
+    <w:lvl w:ilvl="8" w:tentative="1">
+      <w:start w:val="1"/>
+      <w:numFmt w:val="bullet"/>
+      <w:lvlText w:val=""/>
+      <w:lvlJc w:val="left"/>
+      <w:pPr>
+        <w:tabs>
+          <w:tab w:val="num" w:pos="6480"/>
+        </w:tabs>
+        <w:ind w:left="6480" w:hanging="360"/>
+      </w:pPr>
+      <w:rPr>
+        <w:rFonts w:ascii="Wingdings" w:hAnsi="Wingdings" w:hint="default"/>
+        <w:sz w:val="20"/>
+      </w:rPr>
+    </w:lvl>
+  </w:abstractNum>
+  <w:abstractNum w:abstractNumId="13" w15:restartNumberingAfterBreak="0">
+    <w:nsid w:val="6DBB77EE"/>
+    <w:multiLevelType w:val="multilevel"/>
+    <w:tmpl w:val="8BE09588"/>
+    <w:lvl w:ilvl="0">
+      <w:start w:val="1"/>
+      <w:numFmt w:val="bullet"/>
+      <w:lvlText w:val=""/>
+      <w:lvlJc w:val="left"/>
+      <w:pPr>
+        <w:tabs>
+          <w:tab w:val="num" w:pos="720"/>
+        </w:tabs>
+        <w:ind w:left="720" w:hanging="360"/>
+      </w:pPr>
+      <w:rPr>
+        <w:rFonts w:ascii="Symbol" w:hAnsi="Symbol" w:hint="default"/>
+        <w:sz w:val="20"/>
+      </w:rPr>
+    </w:lvl>
+    <w:lvl w:ilvl="1" w:tentative="1">
+      <w:start w:val="1"/>
+      <w:numFmt w:val="bullet"/>
+      <w:lvlText w:val="o"/>
+      <w:lvlJc w:val="left"/>
+      <w:pPr>
+        <w:tabs>
+          <w:tab w:val="num" w:pos="1440"/>
+        </w:tabs>
+        <w:ind w:left="1440" w:hanging="360"/>
+      </w:pPr>
+      <w:rPr>
+        <w:rFonts w:ascii="Courier New" w:hAnsi="Courier New" w:hint="default"/>
+        <w:sz w:val="20"/>
+      </w:rPr>
+    </w:lvl>
+    <w:lvl w:ilvl="2" w:tentative="1">
+      <w:start w:val="1"/>
+      <w:numFmt w:val="bullet"/>
+      <w:lvlText w:val=""/>
+      <w:lvlJc w:val="left"/>
+      <w:pPr>
+        <w:tabs>
+          <w:tab w:val="num" w:pos="2160"/>
+        </w:tabs>
+        <w:ind w:left="2160" w:hanging="360"/>
+      </w:pPr>
+      <w:rPr>
+        <w:rFonts w:ascii="Wingdings" w:hAnsi="Wingdings" w:hint="default"/>
+        <w:sz w:val="20"/>
+      </w:rPr>
+    </w:lvl>
+    <w:lvl w:ilvl="3" w:tentative="1">
+      <w:start w:val="1"/>
+      <w:numFmt w:val="bullet"/>
+      <w:lvlText w:val=""/>
+      <w:lvlJc w:val="left"/>
+      <w:pPr>
+        <w:tabs>
+          <w:tab w:val="num" w:pos="2880"/>
+        </w:tabs>
+        <w:ind w:left="2880" w:hanging="360"/>
+      </w:pPr>
+      <w:rPr>
+        <w:rFonts w:ascii="Wingdings" w:hAnsi="Wingdings" w:hint="default"/>
+        <w:sz w:val="20"/>
+      </w:rPr>
+    </w:lvl>
+    <w:lvl w:ilvl="4" w:tentative="1">
+      <w:start w:val="1"/>
+      <w:numFmt w:val="bullet"/>
+      <w:lvlText w:val=""/>
+      <w:lvlJc w:val="left"/>
+      <w:pPr>
+        <w:tabs>
+          <w:tab w:val="num" w:pos="3600"/>
+        </w:tabs>
+        <w:ind w:left="3600" w:hanging="360"/>
+      </w:pPr>
+      <w:rPr>
+        <w:rFonts w:ascii="Wingdings" w:hAnsi="Wingdings" w:hint="default"/>
+        <w:sz w:val="20"/>
+      </w:rPr>
+    </w:lvl>
+    <w:lvl w:ilvl="5" w:tentative="1">
+      <w:start w:val="1"/>
+      <w:numFmt w:val="bullet"/>
+      <w:lvlText w:val=""/>
+      <w:lvlJc w:val="left"/>
+      <w:pPr>
+        <w:tabs>
+          <w:tab w:val="num" w:pos="4320"/>
+        </w:tabs>
+        <w:ind w:left="4320" w:hanging="360"/>
+      </w:pPr>
+      <w:rPr>
+        <w:rFonts w:ascii="Wingdings" w:hAnsi="Wingdings" w:hint="default"/>
+        <w:sz w:val="20"/>
+      </w:rPr>
+    </w:lvl>
+    <w:lvl w:ilvl="6" w:tentative="1">
+      <w:start w:val="1"/>
+      <w:numFmt w:val="bullet"/>
+      <w:lvlText w:val=""/>
+      <w:lvlJc w:val="left"/>
+      <w:pPr>
+        <w:tabs>
+          <w:tab w:val="num" w:pos="5040"/>
+        </w:tabs>
+        <w:ind w:left="5040" w:hanging="360"/>
+      </w:pPr>
+      <w:rPr>
+        <w:rFonts w:ascii="Wingdings" w:hAnsi="Wingdings" w:hint="default"/>
+        <w:sz w:val="20"/>
+      </w:rPr>
+    </w:lvl>
+    <w:lvl w:ilvl="7" w:tentative="1">
+      <w:start w:val="1"/>
+      <w:numFmt w:val="bullet"/>
+      <w:lvlText w:val=""/>
+      <w:lvlJc w:val="left"/>
+      <w:pPr>
+        <w:tabs>
+          <w:tab w:val="num" w:pos="5760"/>
+        </w:tabs>
+        <w:ind w:left="5760" w:hanging="360"/>
+      </w:pPr>
+      <w:rPr>
+        <w:rFonts w:ascii="Wingdings" w:hAnsi="Wingdings" w:hint="default"/>
+        <w:sz w:val="20"/>
+      </w:rPr>
+    </w:lvl>
+    <w:lvl w:ilvl="8" w:tentative="1">
+      <w:start w:val="1"/>
+      <w:numFmt w:val="bullet"/>
+      <w:lvlText w:val=""/>
+      <w:lvlJc w:val="left"/>
+      <w:pPr>
+        <w:tabs>
+          <w:tab w:val="num" w:pos="6480"/>
+        </w:tabs>
+        <w:ind w:left="6480" w:hanging="360"/>
+      </w:pPr>
+      <w:rPr>
+        <w:rFonts w:ascii="Wingdings" w:hAnsi="Wingdings" w:hint="default"/>
+        <w:sz w:val="20"/>
+      </w:rPr>
+    </w:lvl>
+  </w:abstractNum>
   <w:num w:numId="1">
-    <w:abstractNumId w:val="1"/>
+    <w:abstractNumId w:val="2"/>
   </w:num>
   <w:num w:numId="2">
-    <w:abstractNumId w:val="5"/>
+    <w:abstractNumId w:val="7"/>
   </w:num>
   <w:num w:numId="3">
     <w:abstractNumId w:val="0"/>
   </w:num>
   <w:num w:numId="4">
+    <w:abstractNumId w:val="6"/>
+  </w:num>
+  <w:num w:numId="5">
+    <w:abstractNumId w:val="3"/>
+  </w:num>
+  <w:num w:numId="6">
+    <w:abstractNumId w:val="5"/>
+  </w:num>
+  <w:num w:numId="7">
+    <w:abstractNumId w:val="9"/>
+  </w:num>
+  <w:num w:numId="8">
+    <w:abstractNumId w:val="10"/>
+  </w:num>
+  <w:num w:numId="9">
+    <w:abstractNumId w:val="11"/>
+  </w:num>
+  <w:num w:numId="10">
     <w:abstractNumId w:val="4"/>
   </w:num>
-  <w:num w:numId="5">
-    <w:abstractNumId w:val="2"/>
+  <w:num w:numId="11">
+    <w:abstractNumId w:val="8"/>
   </w:num>
-  <w:num w:numId="6">
-    <w:abstractNumId w:val="3"/>
+  <w:num w:numId="12">
+    <w:abstractNumId w:val="13"/>
   </w:num>
-  <w:num w:numId="7">
-    <w:abstractNumId w:val="6"/>
+  <w:num w:numId="13">
+    <w:abstractNumId w:val="1"/>
   </w:num>
-  <w:num w:numId="8">
-    <w:abstractNumId w:val="7"/>
-  </w:num>
-  <w:num w:numId="9">
-    <w:abstractNumId w:val="8"/>
+  <w:num w:numId="14">
+    <w:abstractNumId w:val="12"/>
   </w:num>
 </w:numbering>
 </file>
@@ -4637,6 +6268,29 @@
       <w:contextualSpacing/>
     </w:pPr>
   </w:style>
+  <w:style w:type="character" w:styleId="Hipervnculo">
+    <w:name w:val="Hyperlink"/>
+    <w:basedOn w:val="Fuentedeprrafopredeter"/>
+    <w:uiPriority w:val="99"/>
+    <w:unhideWhenUsed/>
+    <w:rsid w:val="003B6720"/>
+    <w:rPr>
+      <w:color w:val="0563C1" w:themeColor="hyperlink"/>
+      <w:u w:val="single"/>
+    </w:rPr>
+  </w:style>
+  <w:style w:type="character" w:styleId="Mencinsinresolver">
+    <w:name w:val="Unresolved Mention"/>
+    <w:basedOn w:val="Fuentedeprrafopredeter"/>
+    <w:uiPriority w:val="99"/>
+    <w:semiHidden/>
+    <w:unhideWhenUsed/>
+    <w:rsid w:val="003B6720"/>
+    <w:rPr>
+      <w:color w:val="605E5C"/>
+      <w:shd w:val="clear" w:color="auto" w:fill="E1DFDD"/>
+    </w:rPr>
+  </w:style>
 </w:styles>
 </file>
 

</xml_diff>